<commit_message>
Se actualiza la especificación con nuevos requisitos y sus respectivos prototipos
</commit_message>
<xml_diff>
--- a/Especificacion_requisitos_d&d_software.docx
+++ b/Especificacion_requisitos_d&d_software.docx
@@ -1,6 +1,6 @@
 
 <file path=word/document.xml><?xml version="1.0" encoding="utf-8"?>
-<w:document xmlns:wpc="http://schemas.microsoft.com/office/word/2010/wordprocessingCanvas" xmlns:cx="http://schemas.microsoft.com/office/drawing/2014/chartex" xmlns:mc="http://schemas.openxmlformats.org/markup-compatibility/2006" xmlns:o="urn:schemas-microsoft-com:office:office" xmlns:r="http://schemas.openxmlformats.org/officeDocument/2006/relationships" xmlns:m="http://schemas.openxmlformats.org/officeDocument/2006/math" xmlns:v="urn:schemas-microsoft-com:vml" xmlns:wp14="http://schemas.microsoft.com/office/word/2010/wordprocessingDrawing" xmlns:wp="http://schemas.openxmlformats.org/drawingml/2006/wordprocessingDrawing" xmlns:w10="urn:schemas-microsoft-com:office:word" xmlns:w="http://schemas.openxmlformats.org/wordprocessingml/2006/main" xmlns:w14="http://schemas.microsoft.com/office/word/2010/wordml" xmlns:w15="http://schemas.microsoft.com/office/word/2012/wordml" xmlns:w16se="http://schemas.microsoft.com/office/word/2015/wordml/symex" xmlns:wpg="http://schemas.microsoft.com/office/word/2010/wordprocessingGroup" xmlns:wpi="http://schemas.microsoft.com/office/word/2010/wordprocessingInk" xmlns:wne="http://schemas.microsoft.com/office/word/2006/wordml" xmlns:wps="http://schemas.microsoft.com/office/word/2010/wordprocessingShape" mc:Ignorable="w14 w15 w16se wp14">
+<w:document xmlns:wpc="http://schemas.microsoft.com/office/word/2010/wordprocessingCanvas" xmlns:cx="http://schemas.microsoft.com/office/drawing/2014/chartex" xmlns:cx1="http://schemas.microsoft.com/office/drawing/2015/9/8/chartex" xmlns:mc="http://schemas.openxmlformats.org/markup-compatibility/2006" xmlns:o="urn:schemas-microsoft-com:office:office" xmlns:r="http://schemas.openxmlformats.org/officeDocument/2006/relationships" xmlns:m="http://schemas.openxmlformats.org/officeDocument/2006/math" xmlns:v="urn:schemas-microsoft-com:vml" xmlns:wp14="http://schemas.microsoft.com/office/word/2010/wordprocessingDrawing" xmlns:wp="http://schemas.openxmlformats.org/drawingml/2006/wordprocessingDrawing" xmlns:w10="urn:schemas-microsoft-com:office:word" xmlns:w="http://schemas.openxmlformats.org/wordprocessingml/2006/main" xmlns:w14="http://schemas.microsoft.com/office/word/2010/wordml" xmlns:w15="http://schemas.microsoft.com/office/word/2012/wordml" xmlns:w16se="http://schemas.microsoft.com/office/word/2015/wordml/symex" xmlns:wpg="http://schemas.microsoft.com/office/word/2010/wordprocessingGroup" xmlns:wpi="http://schemas.microsoft.com/office/word/2010/wordprocessingInk" xmlns:wne="http://schemas.microsoft.com/office/word/2006/wordml" xmlns:wps="http://schemas.microsoft.com/office/word/2010/wordprocessingShape" mc:Ignorable="w14 w15 w16se wp14">
   <w:body>
     <w:p>
       <w:pPr>
@@ -2897,34 +2897,7 @@
                 <w:color w:val="000000" w:themeColor="text1"/>
                 <w:sz w:val="20"/>
               </w:rPr>
-              <w:t xml:space="preserve"> el registro de un nuevo estudiante</w:t>
-            </w:r>
-            <w:r>
-              <w:rPr>
-                <w:rFonts w:ascii="Arial" w:hAnsi="Arial" w:cs="Arial"/>
-                <w:i/>
-                <w:color w:val="000000" w:themeColor="text1"/>
-                <w:sz w:val="20"/>
-              </w:rPr>
-              <w:t xml:space="preserve">. El formulario de </w:t>
-            </w:r>
-            <w:r>
-              <w:rPr>
-                <w:rFonts w:ascii="Arial" w:hAnsi="Arial" w:cs="Arial"/>
-                <w:i/>
-                <w:color w:val="000000" w:themeColor="text1"/>
-                <w:sz w:val="20"/>
-              </w:rPr>
-              <w:t xml:space="preserve">registro </w:t>
-            </w:r>
-            <w:r>
-              <w:rPr>
-                <w:rFonts w:ascii="Arial" w:hAnsi="Arial" w:cs="Arial"/>
-                <w:i/>
-                <w:color w:val="000000" w:themeColor="text1"/>
-                <w:sz w:val="20"/>
-              </w:rPr>
-              <w:t>debe contener los siguientes elementos:</w:t>
+              <w:t xml:space="preserve"> el registro de un nuevo estudiante. El formulario de registro debe contener los siguientes elementos:</w:t>
             </w:r>
           </w:p>
           <w:p>
@@ -2988,25 +2961,7 @@
                 <w:color w:val="000000" w:themeColor="text1"/>
                 <w:sz w:val="20"/>
               </w:rPr>
-              <w:t xml:space="preserve">Listado de elementos que se cargan desde el maestro de </w:t>
-            </w:r>
-            <w:r>
-              <w:rPr>
-                <w:rFonts w:ascii="Arial" w:hAnsi="Arial" w:cs="Arial"/>
-                <w:i/>
-                <w:color w:val="000000" w:themeColor="text1"/>
-                <w:sz w:val="20"/>
-              </w:rPr>
-              <w:t>tipos de identificación</w:t>
-            </w:r>
-            <w:r>
-              <w:rPr>
-                <w:rFonts w:ascii="Arial" w:hAnsi="Arial" w:cs="Arial"/>
-                <w:i/>
-                <w:color w:val="000000" w:themeColor="text1"/>
-                <w:sz w:val="20"/>
-              </w:rPr>
-              <w:t>.</w:t>
+              <w:t>Listado de elementos que se cargan desde el maestro de tipos de identificación.</w:t>
             </w:r>
           </w:p>
           <w:p>
@@ -3094,34 +3049,7 @@
                 <w:color w:val="000000" w:themeColor="text1"/>
                 <w:sz w:val="20"/>
               </w:rPr>
-              <w:t xml:space="preserve"> </w:t>
-            </w:r>
-            <w:r>
-              <w:rPr>
-                <w:rFonts w:ascii="Arial" w:hAnsi="Arial" w:cs="Arial"/>
-                <w:i/>
-                <w:color w:val="000000" w:themeColor="text1"/>
-                <w:sz w:val="20"/>
-              </w:rPr>
-              <w:t>C</w:t>
-            </w:r>
-            <w:r>
-              <w:rPr>
-                <w:rFonts w:ascii="Arial" w:hAnsi="Arial" w:cs="Arial"/>
-                <w:i/>
-                <w:color w:val="000000" w:themeColor="text1"/>
-                <w:sz w:val="20"/>
-              </w:rPr>
-              <w:t xml:space="preserve">ampo de texto para almacenar los nombres </w:t>
-            </w:r>
-            <w:r>
-              <w:rPr>
-                <w:rFonts w:ascii="Arial" w:hAnsi="Arial" w:cs="Arial"/>
-                <w:i/>
-                <w:color w:val="000000" w:themeColor="text1"/>
-                <w:sz w:val="20"/>
-              </w:rPr>
-              <w:t>del estudiante.</w:t>
+              <w:t xml:space="preserve"> Campo de texto para almacenar los nombres del estudiante.</w:t>
             </w:r>
           </w:p>
           <w:p>
@@ -3165,34 +3093,7 @@
                 <w:color w:val="000000" w:themeColor="text1"/>
                 <w:sz w:val="20"/>
               </w:rPr>
-              <w:t xml:space="preserve"> </w:t>
-            </w:r>
-            <w:r>
-              <w:rPr>
-                <w:rFonts w:ascii="Arial" w:hAnsi="Arial" w:cs="Arial"/>
-                <w:i/>
-                <w:color w:val="000000" w:themeColor="text1"/>
-                <w:sz w:val="20"/>
-              </w:rPr>
-              <w:t xml:space="preserve">Campo de texto para almacenar </w:t>
-            </w:r>
-            <w:r>
-              <w:rPr>
-                <w:rFonts w:ascii="Arial" w:hAnsi="Arial" w:cs="Arial"/>
-                <w:i/>
-                <w:color w:val="000000" w:themeColor="text1"/>
-                <w:sz w:val="20"/>
-              </w:rPr>
-              <w:t>los apellidos</w:t>
-            </w:r>
-            <w:r>
-              <w:rPr>
-                <w:rFonts w:ascii="Arial" w:hAnsi="Arial" w:cs="Arial"/>
-                <w:i/>
-                <w:color w:val="000000" w:themeColor="text1"/>
-                <w:sz w:val="20"/>
-              </w:rPr>
-              <w:t xml:space="preserve"> del estudiante.</w:t>
+              <w:t xml:space="preserve"> Campo de texto para almacenar los apellidos del estudiante.</w:t>
             </w:r>
           </w:p>
           <w:p>
@@ -3271,34 +3172,7 @@
                 <w:color w:val="000000" w:themeColor="text1"/>
                 <w:sz w:val="20"/>
               </w:rPr>
-              <w:t xml:space="preserve"> </w:t>
-            </w:r>
-            <w:r>
-              <w:rPr>
-                <w:rFonts w:ascii="Arial" w:hAnsi="Arial" w:cs="Arial"/>
-                <w:i/>
-                <w:color w:val="000000" w:themeColor="text1"/>
-                <w:sz w:val="20"/>
-              </w:rPr>
-              <w:t xml:space="preserve">Campo de texto para almacenar el número de </w:t>
-            </w:r>
-            <w:r>
-              <w:rPr>
-                <w:rFonts w:ascii="Arial" w:hAnsi="Arial" w:cs="Arial"/>
-                <w:i/>
-                <w:color w:val="000000" w:themeColor="text1"/>
-                <w:sz w:val="20"/>
-              </w:rPr>
-              <w:t>teléfono</w:t>
-            </w:r>
-            <w:r>
-              <w:rPr>
-                <w:rFonts w:ascii="Arial" w:hAnsi="Arial" w:cs="Arial"/>
-                <w:i/>
-                <w:color w:val="000000" w:themeColor="text1"/>
-                <w:sz w:val="20"/>
-              </w:rPr>
-              <w:t xml:space="preserve"> del estudiante.</w:t>
+              <w:t xml:space="preserve"> Campo de texto para almacenar el número de teléfono del estudiante.</w:t>
             </w:r>
           </w:p>
           <w:p>
@@ -3342,34 +3216,7 @@
                 <w:color w:val="000000" w:themeColor="text1"/>
                 <w:sz w:val="20"/>
               </w:rPr>
-              <w:t xml:space="preserve"> </w:t>
-            </w:r>
-            <w:r>
-              <w:rPr>
-                <w:rFonts w:ascii="Arial" w:hAnsi="Arial" w:cs="Arial"/>
-                <w:i/>
-                <w:color w:val="000000" w:themeColor="text1"/>
-                <w:sz w:val="20"/>
-              </w:rPr>
-              <w:t xml:space="preserve">Listado de elementos que se cargan desde el maestro </w:t>
-            </w:r>
-            <w:r>
-              <w:rPr>
-                <w:rFonts w:ascii="Arial" w:hAnsi="Arial" w:cs="Arial"/>
-                <w:i/>
-                <w:color w:val="000000" w:themeColor="text1"/>
-                <w:sz w:val="20"/>
-              </w:rPr>
-              <w:t>de universidades</w:t>
-            </w:r>
-            <w:r>
-              <w:rPr>
-                <w:rFonts w:ascii="Arial" w:hAnsi="Arial" w:cs="Arial"/>
-                <w:i/>
-                <w:color w:val="000000" w:themeColor="text1"/>
-                <w:sz w:val="20"/>
-              </w:rPr>
-              <w:t>.</w:t>
+              <w:t xml:space="preserve"> Listado de elementos que se cargan desde el maestro de universidades.</w:t>
             </w:r>
           </w:p>
           <w:p>
@@ -4780,25 +4627,7 @@
                 <w:color w:val="000000" w:themeColor="text1"/>
                 <w:sz w:val="20"/>
               </w:rPr>
-              <w:t xml:space="preserve"> Listado de elementos que se cargan desde el maestro de </w:t>
-            </w:r>
-            <w:r>
-              <w:rPr>
-                <w:rFonts w:ascii="Arial" w:hAnsi="Arial" w:cs="Arial"/>
-                <w:i/>
-                <w:color w:val="000000" w:themeColor="text1"/>
-                <w:sz w:val="20"/>
-              </w:rPr>
-              <w:t>roles</w:t>
-            </w:r>
-            <w:r>
-              <w:rPr>
-                <w:rFonts w:ascii="Arial" w:hAnsi="Arial" w:cs="Arial"/>
-                <w:i/>
-                <w:color w:val="000000" w:themeColor="text1"/>
-                <w:sz w:val="20"/>
-              </w:rPr>
-              <w:t>.</w:t>
+              <w:t xml:space="preserve"> Listado de elementos que se cargan desde el maestro de roles.</w:t>
             </w:r>
           </w:p>
           <w:p>
@@ -5134,79 +4963,7 @@
                 <w:color w:val="000000" w:themeColor="text1"/>
                 <w:sz w:val="20"/>
               </w:rPr>
-              <w:t xml:space="preserve">El </w:t>
-            </w:r>
-            <w:r>
-              <w:rPr>
-                <w:rFonts w:ascii="Arial" w:hAnsi="Arial" w:cs="Arial"/>
-                <w:i/>
-                <w:color w:val="000000" w:themeColor="text1"/>
-                <w:sz w:val="20"/>
-              </w:rPr>
-              <w:t>administrador</w:t>
-            </w:r>
-            <w:r>
-              <w:rPr>
-                <w:rFonts w:ascii="Arial" w:hAnsi="Arial" w:cs="Arial"/>
-                <w:i/>
-                <w:color w:val="000000" w:themeColor="text1"/>
-                <w:sz w:val="20"/>
-              </w:rPr>
-              <w:t xml:space="preserve"> pueda reg</w:t>
-            </w:r>
-            <w:r>
-              <w:rPr>
-                <w:rFonts w:ascii="Arial" w:hAnsi="Arial" w:cs="Arial"/>
-                <w:i/>
-                <w:color w:val="000000" w:themeColor="text1"/>
-                <w:sz w:val="20"/>
-              </w:rPr>
-              <w:t>istrar el usuario</w:t>
-            </w:r>
-            <w:r>
-              <w:rPr>
-                <w:rFonts w:ascii="Arial" w:hAnsi="Arial" w:cs="Arial"/>
-                <w:i/>
-                <w:color w:val="000000" w:themeColor="text1"/>
-                <w:sz w:val="20"/>
-              </w:rPr>
-              <w:t xml:space="preserve"> en la solución o se le genera una alerta indicando</w:t>
-            </w:r>
-            <w:r>
-              <w:rPr>
-                <w:rFonts w:ascii="Arial" w:hAnsi="Arial" w:cs="Arial"/>
-                <w:i/>
-                <w:color w:val="000000" w:themeColor="text1"/>
-                <w:sz w:val="20"/>
-              </w:rPr>
-              <w:t xml:space="preserve"> que</w:t>
-            </w:r>
-            <w:r>
-              <w:rPr>
-                <w:rFonts w:ascii="Arial" w:hAnsi="Arial" w:cs="Arial"/>
-                <w:i/>
-                <w:color w:val="000000" w:themeColor="text1"/>
-                <w:sz w:val="20"/>
-              </w:rPr>
-              <w:t xml:space="preserve"> </w:t>
-            </w:r>
-            <w:r>
-              <w:rPr>
-                <w:rFonts w:ascii="Arial" w:hAnsi="Arial" w:cs="Arial"/>
-                <w:i/>
-                <w:color w:val="000000" w:themeColor="text1"/>
-                <w:sz w:val="20"/>
-              </w:rPr>
-              <w:t xml:space="preserve">el usuario ya </w:t>
-            </w:r>
-            <w:r>
-              <w:rPr>
-                <w:rFonts w:ascii="Arial" w:hAnsi="Arial" w:cs="Arial"/>
-                <w:i/>
-                <w:color w:val="000000" w:themeColor="text1"/>
-                <w:sz w:val="20"/>
-              </w:rPr>
-              <w:t>se encuentra creado en el sistema.</w:t>
+              <w:t>El administrador pueda registrar el usuario en la solución o se le genera una alerta indicando que el usuario ya se encuentra creado en el sistema.</w:t>
             </w:r>
           </w:p>
         </w:tc>
@@ -5794,16 +5551,7 @@
                 <w:color w:val="000000" w:themeColor="text1"/>
                 <w:sz w:val="20"/>
               </w:rPr>
-              <w:t xml:space="preserve"> a los diferentes usuarios desde su perfil, la búsqueda de postulaciones existentes, proveyendo una interfaz con los siguientes elementos para la búsqueda: </w:t>
-            </w:r>
-            <w:r>
-              <w:rPr>
-                <w:rFonts w:ascii="Arial" w:hAnsi="Arial" w:cs="Arial"/>
-                <w:i/>
-                <w:color w:val="000000" w:themeColor="text1"/>
-                <w:sz w:val="20"/>
-              </w:rPr>
-              <w:t xml:space="preserve"> </w:t>
+              <w:t xml:space="preserve"> a los diferentes usuarios desde su perfil, la búsqueda de postulaciones existentes, proveyendo una interfaz con los siguientes elementos para la búsqueda:  </w:t>
             </w:r>
           </w:p>
           <w:p>
@@ -5858,25 +5606,7 @@
                 <w:color w:val="000000" w:themeColor="text1"/>
                 <w:sz w:val="20"/>
               </w:rPr>
-              <w:t xml:space="preserve">Listado de elementos que se cargan desde el maestro de </w:t>
-            </w:r>
-            <w:r>
-              <w:rPr>
-                <w:rFonts w:ascii="Arial" w:hAnsi="Arial" w:cs="Arial"/>
-                <w:i/>
-                <w:color w:val="000000" w:themeColor="text1"/>
-                <w:sz w:val="20"/>
-              </w:rPr>
-              <w:t>universidades</w:t>
-            </w:r>
-            <w:r>
-              <w:rPr>
-                <w:rFonts w:ascii="Arial" w:hAnsi="Arial" w:cs="Arial"/>
-                <w:i/>
-                <w:color w:val="000000" w:themeColor="text1"/>
-                <w:sz w:val="20"/>
-              </w:rPr>
-              <w:t>.</w:t>
+              <w:t>Listado de elementos que se cargan desde el maestro de universidades.</w:t>
             </w:r>
           </w:p>
           <w:p>
@@ -5920,25 +5650,7 @@
                 <w:color w:val="000000" w:themeColor="text1"/>
                 <w:sz w:val="20"/>
               </w:rPr>
-              <w:t xml:space="preserve">Listado de elementos que se cargan desde el maestro </w:t>
-            </w:r>
-            <w:r>
-              <w:rPr>
-                <w:rFonts w:ascii="Arial" w:hAnsi="Arial" w:cs="Arial"/>
-                <w:i/>
-                <w:color w:val="000000" w:themeColor="text1"/>
-                <w:sz w:val="20"/>
-              </w:rPr>
-              <w:t>de programas</w:t>
-            </w:r>
-            <w:r>
-              <w:rPr>
-                <w:rFonts w:ascii="Arial" w:hAnsi="Arial" w:cs="Arial"/>
-                <w:i/>
-                <w:color w:val="000000" w:themeColor="text1"/>
-                <w:sz w:val="20"/>
-              </w:rPr>
-              <w:t>.</w:t>
+              <w:t>Listado de elementos que se cargan desde el maestro de programas.</w:t>
             </w:r>
           </w:p>
           <w:p>
@@ -5982,25 +5694,7 @@
                 <w:color w:val="000000" w:themeColor="text1"/>
                 <w:sz w:val="20"/>
               </w:rPr>
-              <w:t xml:space="preserve">Listado de elementos que se cargan desde el maestro </w:t>
-            </w:r>
-            <w:r>
-              <w:rPr>
-                <w:rFonts w:ascii="Arial" w:hAnsi="Arial" w:cs="Arial"/>
-                <w:i/>
-                <w:color w:val="000000" w:themeColor="text1"/>
-                <w:sz w:val="20"/>
-              </w:rPr>
-              <w:t>de convocatorias</w:t>
-            </w:r>
-            <w:r>
-              <w:rPr>
-                <w:rFonts w:ascii="Arial" w:hAnsi="Arial" w:cs="Arial"/>
-                <w:i/>
-                <w:color w:val="000000" w:themeColor="text1"/>
-                <w:sz w:val="20"/>
-              </w:rPr>
-              <w:t>.</w:t>
+              <w:t>Listado de elementos que se cargan desde el maestro de convocatorias.</w:t>
             </w:r>
           </w:p>
           <w:p>
@@ -6088,16 +5782,7 @@
                 <w:color w:val="000000" w:themeColor="text1"/>
                 <w:sz w:val="20"/>
               </w:rPr>
-              <w:t>Campo de texto para ingresar</w:t>
-            </w:r>
-            <w:r>
-              <w:rPr>
-                <w:rFonts w:ascii="Arial" w:hAnsi="Arial" w:cs="Arial"/>
-                <w:i/>
-                <w:color w:val="000000" w:themeColor="text1"/>
-                <w:sz w:val="20"/>
-              </w:rPr>
-              <w:t xml:space="preserve"> el nombre de un estudiante.</w:t>
+              <w:t>Campo de texto para ingresar el nombre de un estudiante.</w:t>
             </w:r>
           </w:p>
           <w:p>
@@ -6204,34 +5889,7 @@
                 <w:color w:val="000000" w:themeColor="text1"/>
                 <w:sz w:val="20"/>
               </w:rPr>
-              <w:t xml:space="preserve"> </w:t>
-            </w:r>
-            <w:r>
-              <w:rPr>
-                <w:rFonts w:ascii="Arial" w:hAnsi="Arial" w:cs="Arial"/>
-                <w:i/>
-                <w:color w:val="000000" w:themeColor="text1"/>
-                <w:sz w:val="20"/>
-              </w:rPr>
-              <w:t xml:space="preserve">Listado de elementos que se cargan desde el maestro de </w:t>
-            </w:r>
-            <w:r>
-              <w:rPr>
-                <w:rFonts w:ascii="Arial" w:hAnsi="Arial" w:cs="Arial"/>
-                <w:i/>
-                <w:color w:val="000000" w:themeColor="text1"/>
-                <w:sz w:val="20"/>
-              </w:rPr>
-              <w:t>estados de la postulación</w:t>
-            </w:r>
-            <w:r>
-              <w:rPr>
-                <w:rFonts w:ascii="Arial" w:hAnsi="Arial" w:cs="Arial"/>
-                <w:i/>
-                <w:color w:val="000000" w:themeColor="text1"/>
-                <w:sz w:val="20"/>
-              </w:rPr>
-              <w:t>.</w:t>
+              <w:t xml:space="preserve"> Listado de elementos que se cargan desde el maestro de estados de la postulación.</w:t>
             </w:r>
           </w:p>
           <w:p>
@@ -6894,7 +6552,25 @@
                 <w:color w:val="000000" w:themeColor="text1"/>
                 <w:sz w:val="20"/>
               </w:rPr>
-              <w:t>Revisión de postulación (Administrador)</w:t>
+              <w:t>Revisión de</w:t>
+            </w:r>
+            <w:r>
+              <w:rPr>
+                <w:rFonts w:ascii="Arial" w:hAnsi="Arial" w:cs="Arial"/>
+                <w:i/>
+                <w:color w:val="000000" w:themeColor="text1"/>
+                <w:sz w:val="20"/>
+              </w:rPr>
+              <w:t xml:space="preserve"> la</w:t>
+            </w:r>
+            <w:r>
+              <w:rPr>
+                <w:rFonts w:ascii="Arial" w:hAnsi="Arial" w:cs="Arial"/>
+                <w:i/>
+                <w:color w:val="000000" w:themeColor="text1"/>
+                <w:sz w:val="20"/>
+              </w:rPr>
+              <w:t xml:space="preserve"> postulación (Administrador)</w:t>
             </w:r>
           </w:p>
         </w:tc>
@@ -7239,8 +6915,6 @@
               </w:rPr>
               <w:t>El Administrador pueda revisar la postulación en cada uno de los requisitos configurados en la convocatoria, trayendo las evidencias/respuestas cargadas por el estudiante al momento de la postulación.</w:t>
             </w:r>
-            <w:bookmarkStart w:id="0" w:name="_GoBack"/>
-            <w:bookmarkEnd w:id="0"/>
           </w:p>
         </w:tc>
       </w:tr>
@@ -7571,6 +7245,1171 @@
         </w:tc>
       </w:tr>
     </w:tbl>
+    <w:p>
+      <w:pPr>
+        <w:spacing w:after="0"/>
+      </w:pPr>
+    </w:p>
+    <w:tbl>
+      <w:tblPr>
+        <w:tblStyle w:val="Tablaconcuadrcula"/>
+        <w:tblW w:w="0" w:type="auto"/>
+        <w:tblLook w:val="04A0" w:firstRow="1" w:lastRow="0" w:firstColumn="1" w:lastColumn="0" w:noHBand="0" w:noVBand="1"/>
+      </w:tblPr>
+      <w:tblGrid>
+        <w:gridCol w:w="2207"/>
+        <w:gridCol w:w="2207"/>
+        <w:gridCol w:w="2207"/>
+        <w:gridCol w:w="2207"/>
+      </w:tblGrid>
+      <w:tr>
+        <w:trPr>
+          <w:trHeight w:val="1202"/>
+        </w:trPr>
+        <w:tc>
+          <w:tcPr>
+            <w:tcW w:w="2207" w:type="dxa"/>
+            <w:shd w:val="clear" w:color="auto" w:fill="D9D9D9" w:themeFill="background1" w:themeFillShade="D9"/>
+            <w:vAlign w:val="center"/>
+          </w:tcPr>
+          <w:p>
+            <w:pPr>
+              <w:rPr>
+                <w:rFonts w:ascii="Arial" w:hAnsi="Arial" w:cs="Arial"/>
+                <w:b/>
+                <w:color w:val="000000" w:themeColor="text1"/>
+                <w:sz w:val="20"/>
+              </w:rPr>
+            </w:pPr>
+          </w:p>
+          <w:p>
+            <w:pPr>
+              <w:rPr>
+                <w:rFonts w:ascii="Arial" w:hAnsi="Arial" w:cs="Arial"/>
+                <w:b/>
+                <w:color w:val="000000" w:themeColor="text1"/>
+                <w:sz w:val="20"/>
+              </w:rPr>
+            </w:pPr>
+            <w:r>
+              <w:rPr>
+                <w:rFonts w:ascii="Arial" w:hAnsi="Arial" w:cs="Arial"/>
+                <w:b/>
+                <w:color w:val="000000" w:themeColor="text1"/>
+                <w:sz w:val="20"/>
+              </w:rPr>
+              <w:t>Nro. de requisito:</w:t>
+            </w:r>
+          </w:p>
+        </w:tc>
+        <w:tc>
+          <w:tcPr>
+            <w:tcW w:w="2207" w:type="dxa"/>
+            <w:vAlign w:val="center"/>
+          </w:tcPr>
+          <w:p>
+            <w:pPr>
+              <w:rPr>
+                <w:rFonts w:ascii="Arial" w:hAnsi="Arial" w:cs="Arial"/>
+                <w:i/>
+                <w:color w:val="000000" w:themeColor="text1"/>
+                <w:sz w:val="20"/>
+              </w:rPr>
+            </w:pPr>
+            <w:r>
+              <w:rPr>
+                <w:rFonts w:ascii="Arial" w:hAnsi="Arial" w:cs="Arial"/>
+                <w:i/>
+                <w:color w:val="000000" w:themeColor="text1"/>
+                <w:sz w:val="20"/>
+              </w:rPr>
+              <w:t>7</w:t>
+            </w:r>
+          </w:p>
+        </w:tc>
+        <w:tc>
+          <w:tcPr>
+            <w:tcW w:w="2207" w:type="dxa"/>
+            <w:shd w:val="clear" w:color="auto" w:fill="D9D9D9" w:themeFill="background1" w:themeFillShade="D9"/>
+            <w:vAlign w:val="center"/>
+          </w:tcPr>
+          <w:p>
+            <w:pPr>
+              <w:rPr>
+                <w:rFonts w:ascii="Arial" w:hAnsi="Arial" w:cs="Arial"/>
+                <w:b/>
+                <w:color w:val="000000" w:themeColor="text1"/>
+                <w:sz w:val="20"/>
+              </w:rPr>
+            </w:pPr>
+            <w:r>
+              <w:rPr>
+                <w:rFonts w:ascii="Arial" w:hAnsi="Arial" w:cs="Arial"/>
+                <w:b/>
+                <w:color w:val="000000" w:themeColor="text1"/>
+                <w:sz w:val="20"/>
+              </w:rPr>
+              <w:t>Tipo de requisito:</w:t>
+            </w:r>
+          </w:p>
+        </w:tc>
+        <w:tc>
+          <w:tcPr>
+            <w:tcW w:w="2207" w:type="dxa"/>
+            <w:vAlign w:val="center"/>
+          </w:tcPr>
+          <w:p>
+            <w:pPr>
+              <w:jc w:val="both"/>
+              <w:rPr>
+                <w:rFonts w:ascii="Arial" w:hAnsi="Arial" w:cs="Arial"/>
+                <w:i/>
+                <w:color w:val="000000" w:themeColor="text1"/>
+                <w:sz w:val="20"/>
+              </w:rPr>
+            </w:pPr>
+            <w:r>
+              <w:rPr>
+                <w:rFonts w:ascii="Arial" w:hAnsi="Arial" w:cs="Arial"/>
+                <w:i/>
+                <w:color w:val="000000" w:themeColor="text1"/>
+                <w:sz w:val="20"/>
+              </w:rPr>
+              <w:t>Funcional</w:t>
+            </w:r>
+          </w:p>
+        </w:tc>
+      </w:tr>
+      <w:tr>
+        <w:trPr>
+          <w:trHeight w:val="512"/>
+        </w:trPr>
+        <w:tc>
+          <w:tcPr>
+            <w:tcW w:w="2207" w:type="dxa"/>
+            <w:shd w:val="clear" w:color="auto" w:fill="D9D9D9" w:themeFill="background1" w:themeFillShade="D9"/>
+            <w:vAlign w:val="center"/>
+          </w:tcPr>
+          <w:p>
+            <w:pPr>
+              <w:rPr>
+                <w:rFonts w:ascii="Arial" w:hAnsi="Arial" w:cs="Arial"/>
+                <w:b/>
+                <w:color w:val="000000" w:themeColor="text1"/>
+                <w:sz w:val="20"/>
+              </w:rPr>
+            </w:pPr>
+            <w:r>
+              <w:rPr>
+                <w:rFonts w:ascii="Arial" w:hAnsi="Arial" w:cs="Arial"/>
+                <w:b/>
+                <w:color w:val="000000" w:themeColor="text1"/>
+                <w:sz w:val="20"/>
+              </w:rPr>
+              <w:t>Nombre del requisito:</w:t>
+            </w:r>
+          </w:p>
+        </w:tc>
+        <w:tc>
+          <w:tcPr>
+            <w:tcW w:w="6621" w:type="dxa"/>
+            <w:gridSpan w:val="3"/>
+            <w:vAlign w:val="center"/>
+          </w:tcPr>
+          <w:p>
+            <w:pPr>
+              <w:rPr>
+                <w:rFonts w:ascii="Arial" w:hAnsi="Arial" w:cs="Arial"/>
+                <w:color w:val="000000" w:themeColor="text1"/>
+                <w:sz w:val="20"/>
+              </w:rPr>
+            </w:pPr>
+            <w:r>
+              <w:rPr>
+                <w:rFonts w:ascii="Arial" w:hAnsi="Arial" w:cs="Arial"/>
+                <w:i/>
+                <w:color w:val="000000" w:themeColor="text1"/>
+                <w:sz w:val="20"/>
+              </w:rPr>
+              <w:t>Evaluación</w:t>
+            </w:r>
+            <w:r>
+              <w:rPr>
+                <w:rFonts w:ascii="Arial" w:hAnsi="Arial" w:cs="Arial"/>
+                <w:i/>
+                <w:color w:val="000000" w:themeColor="text1"/>
+                <w:sz w:val="20"/>
+              </w:rPr>
+              <w:t xml:space="preserve"> de</w:t>
+            </w:r>
+            <w:r>
+              <w:rPr>
+                <w:rFonts w:ascii="Arial" w:hAnsi="Arial" w:cs="Arial"/>
+                <w:i/>
+                <w:color w:val="000000" w:themeColor="text1"/>
+                <w:sz w:val="20"/>
+              </w:rPr>
+              <w:t xml:space="preserve"> la</w:t>
+            </w:r>
+            <w:r>
+              <w:rPr>
+                <w:rFonts w:ascii="Arial" w:hAnsi="Arial" w:cs="Arial"/>
+                <w:i/>
+                <w:color w:val="000000" w:themeColor="text1"/>
+                <w:sz w:val="20"/>
+              </w:rPr>
+              <w:t xml:space="preserve"> </w:t>
+            </w:r>
+            <w:r>
+              <w:rPr>
+                <w:rFonts w:ascii="Arial" w:hAnsi="Arial" w:cs="Arial"/>
+                <w:i/>
+                <w:color w:val="000000" w:themeColor="text1"/>
+                <w:sz w:val="20"/>
+              </w:rPr>
+              <w:t>propuesta de tesis</w:t>
+            </w:r>
+            <w:r>
+              <w:rPr>
+                <w:rFonts w:ascii="Arial" w:hAnsi="Arial" w:cs="Arial"/>
+                <w:i/>
+                <w:color w:val="000000" w:themeColor="text1"/>
+                <w:sz w:val="20"/>
+              </w:rPr>
+              <w:t xml:space="preserve"> (</w:t>
+            </w:r>
+            <w:r>
+              <w:rPr>
+                <w:rFonts w:ascii="Arial" w:hAnsi="Arial" w:cs="Arial"/>
+                <w:i/>
+                <w:color w:val="000000" w:themeColor="text1"/>
+                <w:sz w:val="20"/>
+              </w:rPr>
+              <w:t>Evaluador</w:t>
+            </w:r>
+            <w:r>
+              <w:rPr>
+                <w:rFonts w:ascii="Arial" w:hAnsi="Arial" w:cs="Arial"/>
+                <w:i/>
+                <w:color w:val="000000" w:themeColor="text1"/>
+                <w:sz w:val="20"/>
+              </w:rPr>
+              <w:t>)</w:t>
+            </w:r>
+          </w:p>
+        </w:tc>
+      </w:tr>
+      <w:tr>
+        <w:trPr>
+          <w:trHeight w:val="420"/>
+        </w:trPr>
+        <w:tc>
+          <w:tcPr>
+            <w:tcW w:w="2207" w:type="dxa"/>
+            <w:shd w:val="clear" w:color="auto" w:fill="D9D9D9" w:themeFill="background1" w:themeFillShade="D9"/>
+            <w:vAlign w:val="center"/>
+          </w:tcPr>
+          <w:p>
+            <w:pPr>
+              <w:rPr>
+                <w:rFonts w:ascii="Arial" w:hAnsi="Arial" w:cs="Arial"/>
+                <w:b/>
+                <w:color w:val="000000" w:themeColor="text1"/>
+                <w:sz w:val="20"/>
+              </w:rPr>
+            </w:pPr>
+            <w:r>
+              <w:rPr>
+                <w:rFonts w:ascii="Arial" w:hAnsi="Arial" w:cs="Arial"/>
+                <w:b/>
+                <w:color w:val="000000" w:themeColor="text1"/>
+                <w:sz w:val="20"/>
+              </w:rPr>
+              <w:t>Descripción:</w:t>
+            </w:r>
+          </w:p>
+        </w:tc>
+        <w:tc>
+          <w:tcPr>
+            <w:tcW w:w="6621" w:type="dxa"/>
+            <w:gridSpan w:val="3"/>
+            <w:vAlign w:val="center"/>
+          </w:tcPr>
+          <w:p>
+            <w:pPr>
+              <w:jc w:val="both"/>
+              <w:rPr>
+                <w:rFonts w:ascii="Arial" w:hAnsi="Arial" w:cs="Arial"/>
+                <w:i/>
+                <w:color w:val="000000" w:themeColor="text1"/>
+                <w:sz w:val="20"/>
+              </w:rPr>
+            </w:pPr>
+            <w:r>
+              <w:rPr>
+                <w:rFonts w:ascii="Arial" w:hAnsi="Arial" w:cs="Arial"/>
+                <w:i/>
+                <w:color w:val="000000" w:themeColor="text1"/>
+                <w:sz w:val="20"/>
+              </w:rPr>
+              <w:t>La solución debe permitir</w:t>
+            </w:r>
+            <w:r>
+              <w:rPr>
+                <w:rFonts w:ascii="Arial" w:hAnsi="Arial" w:cs="Arial"/>
+                <w:i/>
+                <w:color w:val="000000" w:themeColor="text1"/>
+                <w:sz w:val="20"/>
+              </w:rPr>
+              <w:t xml:space="preserve"> al usuario </w:t>
+            </w:r>
+            <w:r>
+              <w:rPr>
+                <w:rFonts w:ascii="Arial" w:hAnsi="Arial" w:cs="Arial"/>
+                <w:i/>
+                <w:color w:val="000000" w:themeColor="text1"/>
+                <w:sz w:val="20"/>
+              </w:rPr>
+              <w:t>Evaluador</w:t>
+            </w:r>
+            <w:r>
+              <w:rPr>
+                <w:rFonts w:ascii="Arial" w:hAnsi="Arial" w:cs="Arial"/>
+                <w:i/>
+                <w:color w:val="000000" w:themeColor="text1"/>
+                <w:sz w:val="20"/>
+              </w:rPr>
+              <w:t xml:space="preserve"> hacer la revisión de los </w:t>
+            </w:r>
+            <w:r>
+              <w:rPr>
+                <w:rFonts w:ascii="Arial" w:hAnsi="Arial" w:cs="Arial"/>
+                <w:i/>
+                <w:color w:val="000000" w:themeColor="text1"/>
+                <w:sz w:val="20"/>
+              </w:rPr>
+              <w:t>criterios aplicables a la propuesta de tesis del estudiante</w:t>
+            </w:r>
+            <w:r>
+              <w:rPr>
+                <w:rFonts w:ascii="Arial" w:hAnsi="Arial" w:cs="Arial"/>
+                <w:i/>
+                <w:color w:val="000000" w:themeColor="text1"/>
+                <w:sz w:val="20"/>
+              </w:rPr>
+              <w:t xml:space="preserve">. Esta revisión se realiza sobre cada </w:t>
+            </w:r>
+            <w:r>
+              <w:rPr>
+                <w:rFonts w:ascii="Arial" w:hAnsi="Arial" w:cs="Arial"/>
+                <w:i/>
+                <w:color w:val="000000" w:themeColor="text1"/>
+                <w:sz w:val="20"/>
+              </w:rPr>
+              <w:t>criterio/subcriterio</w:t>
+            </w:r>
+            <w:r>
+              <w:rPr>
+                <w:rFonts w:ascii="Arial" w:hAnsi="Arial" w:cs="Arial"/>
+                <w:i/>
+                <w:color w:val="000000" w:themeColor="text1"/>
+                <w:sz w:val="20"/>
+              </w:rPr>
+              <w:t xml:space="preserve"> donde el </w:t>
+            </w:r>
+            <w:r>
+              <w:rPr>
+                <w:rFonts w:ascii="Arial" w:hAnsi="Arial" w:cs="Arial"/>
+                <w:i/>
+                <w:color w:val="000000" w:themeColor="text1"/>
+                <w:sz w:val="20"/>
+              </w:rPr>
+              <w:t>Evaluador</w:t>
+            </w:r>
+            <w:r>
+              <w:rPr>
+                <w:rFonts w:ascii="Arial" w:hAnsi="Arial" w:cs="Arial"/>
+                <w:i/>
+                <w:color w:val="000000" w:themeColor="text1"/>
+                <w:sz w:val="20"/>
+              </w:rPr>
+              <w:t xml:space="preserve"> diligenciará lo siguiente:</w:t>
+            </w:r>
+          </w:p>
+          <w:p>
+            <w:pPr>
+              <w:jc w:val="both"/>
+              <w:rPr>
+                <w:rFonts w:ascii="Arial" w:hAnsi="Arial" w:cs="Arial"/>
+                <w:i/>
+                <w:color w:val="000000" w:themeColor="text1"/>
+                <w:sz w:val="20"/>
+              </w:rPr>
+            </w:pPr>
+          </w:p>
+          <w:p>
+            <w:pPr>
+              <w:pStyle w:val="Prrafodelista"/>
+              <w:numPr>
+                <w:ilvl w:val="0"/>
+                <w:numId w:val="40"/>
+              </w:numPr>
+              <w:jc w:val="both"/>
+              <w:rPr>
+                <w:rFonts w:ascii="Arial" w:hAnsi="Arial" w:cs="Arial"/>
+                <w:i/>
+                <w:color w:val="000000" w:themeColor="text1"/>
+                <w:sz w:val="20"/>
+              </w:rPr>
+            </w:pPr>
+            <w:r>
+              <w:rPr>
+                <w:rFonts w:ascii="Arial" w:hAnsi="Arial" w:cs="Arial"/>
+                <w:b/>
+                <w:i/>
+                <w:color w:val="000000" w:themeColor="text1"/>
+                <w:sz w:val="20"/>
+              </w:rPr>
+              <w:t>Calificación</w:t>
+            </w:r>
+            <w:r>
+              <w:rPr>
+                <w:rFonts w:ascii="Arial" w:hAnsi="Arial" w:cs="Arial"/>
+                <w:i/>
+                <w:color w:val="000000" w:themeColor="text1"/>
+                <w:sz w:val="20"/>
+              </w:rPr>
+              <w:t>:</w:t>
+            </w:r>
+            <w:r>
+              <w:rPr>
+                <w:rFonts w:ascii="Arial" w:hAnsi="Arial" w:cs="Arial"/>
+                <w:i/>
+                <w:color w:val="000000" w:themeColor="text1"/>
+                <w:sz w:val="20"/>
+              </w:rPr>
+              <w:t xml:space="preserve"> Campo de texto donde el Evaluador ingresa una valoración numérica para el </w:t>
+            </w:r>
+            <w:r>
+              <w:rPr>
+                <w:rFonts w:ascii="Arial" w:hAnsi="Arial" w:cs="Arial"/>
+                <w:i/>
+                <w:color w:val="000000" w:themeColor="text1"/>
+                <w:sz w:val="20"/>
+              </w:rPr>
+              <w:t>criterio/subcriterio</w:t>
+            </w:r>
+            <w:r>
+              <w:rPr>
+                <w:rFonts w:ascii="Arial" w:hAnsi="Arial" w:cs="Arial"/>
+                <w:i/>
+                <w:color w:val="000000" w:themeColor="text1"/>
+                <w:sz w:val="20"/>
+              </w:rPr>
+              <w:t>.</w:t>
+            </w:r>
+          </w:p>
+          <w:p>
+            <w:pPr>
+              <w:pStyle w:val="Prrafodelista"/>
+              <w:numPr>
+                <w:ilvl w:val="0"/>
+                <w:numId w:val="40"/>
+              </w:numPr>
+              <w:jc w:val="both"/>
+              <w:rPr>
+                <w:rFonts w:ascii="Arial" w:hAnsi="Arial" w:cs="Arial"/>
+                <w:i/>
+                <w:color w:val="000000" w:themeColor="text1"/>
+                <w:sz w:val="20"/>
+              </w:rPr>
+            </w:pPr>
+            <w:r>
+              <w:rPr>
+                <w:rFonts w:ascii="Arial" w:hAnsi="Arial" w:cs="Arial"/>
+                <w:b/>
+                <w:i/>
+                <w:color w:val="000000" w:themeColor="text1"/>
+                <w:sz w:val="20"/>
+              </w:rPr>
+              <w:t>Calificación ponderada</w:t>
+            </w:r>
+            <w:r>
+              <w:rPr>
+                <w:rFonts w:ascii="Arial" w:hAnsi="Arial" w:cs="Arial"/>
+                <w:i/>
+                <w:color w:val="000000" w:themeColor="text1"/>
+                <w:sz w:val="20"/>
+              </w:rPr>
+              <w:t>:</w:t>
+            </w:r>
+            <w:r>
+              <w:rPr>
+                <w:rFonts w:ascii="Arial" w:hAnsi="Arial" w:cs="Arial"/>
+                <w:i/>
+                <w:color w:val="000000" w:themeColor="text1"/>
+                <w:sz w:val="20"/>
+              </w:rPr>
+              <w:t xml:space="preserve"> Campo calculado (no editable) que resultado del producto entre el peso del criterio/subcriterio y la calificación ingresada por el Evaluador en el punto anterior.</w:t>
+            </w:r>
+          </w:p>
+          <w:p>
+            <w:pPr>
+              <w:pStyle w:val="Prrafodelista"/>
+              <w:numPr>
+                <w:ilvl w:val="0"/>
+                <w:numId w:val="40"/>
+              </w:numPr>
+              <w:jc w:val="both"/>
+              <w:rPr>
+                <w:rFonts w:ascii="Arial" w:hAnsi="Arial" w:cs="Arial"/>
+                <w:i/>
+                <w:color w:val="000000" w:themeColor="text1"/>
+                <w:sz w:val="20"/>
+              </w:rPr>
+            </w:pPr>
+            <w:r>
+              <w:rPr>
+                <w:rFonts w:ascii="Arial" w:hAnsi="Arial" w:cs="Arial"/>
+                <w:b/>
+                <w:i/>
+                <w:color w:val="000000" w:themeColor="text1"/>
+                <w:sz w:val="20"/>
+              </w:rPr>
+              <w:t>Observación</w:t>
+            </w:r>
+            <w:r>
+              <w:rPr>
+                <w:rFonts w:ascii="Arial" w:hAnsi="Arial" w:cs="Arial"/>
+                <w:i/>
+                <w:color w:val="000000" w:themeColor="text1"/>
+                <w:sz w:val="20"/>
+              </w:rPr>
+              <w:t xml:space="preserve">: </w:t>
+            </w:r>
+            <w:r>
+              <w:rPr>
+                <w:rFonts w:ascii="Arial" w:hAnsi="Arial" w:cs="Arial"/>
+                <w:i/>
+                <w:color w:val="000000" w:themeColor="text1"/>
+                <w:sz w:val="20"/>
+              </w:rPr>
+              <w:t xml:space="preserve">Campo de texto de longitud amplia para ingresar la observación. </w:t>
+            </w:r>
+          </w:p>
+          <w:p>
+            <w:pPr>
+              <w:pStyle w:val="Prrafodelista"/>
+              <w:ind w:left="360"/>
+              <w:jc w:val="both"/>
+              <w:rPr>
+                <w:rFonts w:ascii="Arial" w:hAnsi="Arial" w:cs="Arial"/>
+                <w:color w:val="000000" w:themeColor="text1"/>
+                <w:sz w:val="20"/>
+              </w:rPr>
+            </w:pPr>
+          </w:p>
+        </w:tc>
+      </w:tr>
+      <w:tr>
+        <w:trPr>
+          <w:trHeight w:val="823"/>
+        </w:trPr>
+        <w:tc>
+          <w:tcPr>
+            <w:tcW w:w="2207" w:type="dxa"/>
+            <w:shd w:val="clear" w:color="auto" w:fill="D9D9D9" w:themeFill="background1" w:themeFillShade="D9"/>
+            <w:vAlign w:val="center"/>
+          </w:tcPr>
+          <w:p>
+            <w:pPr>
+              <w:rPr>
+                <w:rFonts w:ascii="Arial" w:hAnsi="Arial" w:cs="Arial"/>
+                <w:b/>
+                <w:color w:val="000000" w:themeColor="text1"/>
+                <w:sz w:val="20"/>
+              </w:rPr>
+            </w:pPr>
+            <w:r>
+              <w:rPr>
+                <w:rFonts w:ascii="Arial" w:hAnsi="Arial" w:cs="Arial"/>
+                <w:b/>
+                <w:color w:val="000000" w:themeColor="text1"/>
+                <w:sz w:val="20"/>
+              </w:rPr>
+              <w:lastRenderedPageBreak/>
+              <w:t>Reglas de negocio:</w:t>
+            </w:r>
+          </w:p>
+        </w:tc>
+        <w:tc>
+          <w:tcPr>
+            <w:tcW w:w="6621" w:type="dxa"/>
+            <w:gridSpan w:val="3"/>
+            <w:vAlign w:val="center"/>
+          </w:tcPr>
+          <w:p>
+            <w:pPr>
+              <w:pStyle w:val="Prrafodelista"/>
+              <w:numPr>
+                <w:ilvl w:val="0"/>
+                <w:numId w:val="47"/>
+              </w:numPr>
+              <w:jc w:val="both"/>
+              <w:rPr>
+                <w:rFonts w:ascii="Arial" w:hAnsi="Arial" w:cs="Arial"/>
+                <w:i/>
+                <w:color w:val="000000" w:themeColor="text1"/>
+                <w:sz w:val="20"/>
+              </w:rPr>
+            </w:pPr>
+            <w:r>
+              <w:rPr>
+                <w:rFonts w:ascii="Arial" w:hAnsi="Arial" w:cs="Arial"/>
+                <w:i/>
+                <w:color w:val="000000" w:themeColor="text1"/>
+                <w:sz w:val="20"/>
+              </w:rPr>
+              <w:t xml:space="preserve">Luego de hacer la </w:t>
+            </w:r>
+            <w:r>
+              <w:rPr>
+                <w:rFonts w:ascii="Arial" w:hAnsi="Arial" w:cs="Arial"/>
+                <w:i/>
+                <w:color w:val="000000" w:themeColor="text1"/>
+                <w:sz w:val="20"/>
+              </w:rPr>
+              <w:t>evaluación</w:t>
+            </w:r>
+            <w:r>
+              <w:rPr>
+                <w:rFonts w:ascii="Arial" w:hAnsi="Arial" w:cs="Arial"/>
+                <w:i/>
+                <w:color w:val="000000" w:themeColor="text1"/>
+                <w:sz w:val="20"/>
+              </w:rPr>
+              <w:t xml:space="preserve"> de la postulación, esta se pasa al estado “”.</w:t>
+            </w:r>
+          </w:p>
+        </w:tc>
+      </w:tr>
+      <w:tr>
+        <w:trPr>
+          <w:trHeight w:val="707"/>
+        </w:trPr>
+        <w:tc>
+          <w:tcPr>
+            <w:tcW w:w="2207" w:type="dxa"/>
+            <w:shd w:val="clear" w:color="auto" w:fill="D9D9D9" w:themeFill="background1" w:themeFillShade="D9"/>
+            <w:vAlign w:val="center"/>
+          </w:tcPr>
+          <w:p>
+            <w:pPr>
+              <w:rPr>
+                <w:rFonts w:ascii="Arial" w:hAnsi="Arial" w:cs="Arial"/>
+                <w:b/>
+                <w:color w:val="000000" w:themeColor="text1"/>
+                <w:sz w:val="20"/>
+              </w:rPr>
+            </w:pPr>
+            <w:r>
+              <w:rPr>
+                <w:rFonts w:ascii="Arial" w:hAnsi="Arial" w:cs="Arial"/>
+                <w:b/>
+                <w:color w:val="000000" w:themeColor="text1"/>
+                <w:sz w:val="20"/>
+              </w:rPr>
+              <w:t>Aceptación:</w:t>
+            </w:r>
+          </w:p>
+        </w:tc>
+        <w:tc>
+          <w:tcPr>
+            <w:tcW w:w="6621" w:type="dxa"/>
+            <w:gridSpan w:val="3"/>
+            <w:vAlign w:val="center"/>
+          </w:tcPr>
+          <w:p>
+            <w:pPr>
+              <w:jc w:val="both"/>
+              <w:rPr>
+                <w:rFonts w:ascii="Arial" w:hAnsi="Arial" w:cs="Arial"/>
+                <w:color w:val="000000" w:themeColor="text1"/>
+                <w:sz w:val="20"/>
+              </w:rPr>
+            </w:pPr>
+            <w:r>
+              <w:rPr>
+                <w:rFonts w:ascii="Arial" w:hAnsi="Arial" w:cs="Arial"/>
+                <w:i/>
+                <w:color w:val="000000" w:themeColor="text1"/>
+                <w:sz w:val="20"/>
+              </w:rPr>
+              <w:t xml:space="preserve">El </w:t>
+            </w:r>
+            <w:r>
+              <w:rPr>
+                <w:rFonts w:ascii="Arial" w:hAnsi="Arial" w:cs="Arial"/>
+                <w:i/>
+                <w:color w:val="000000" w:themeColor="text1"/>
+                <w:sz w:val="20"/>
+              </w:rPr>
+              <w:t>Evaluador</w:t>
+            </w:r>
+            <w:r>
+              <w:rPr>
+                <w:rFonts w:ascii="Arial" w:hAnsi="Arial" w:cs="Arial"/>
+                <w:i/>
+                <w:color w:val="000000" w:themeColor="text1"/>
+                <w:sz w:val="20"/>
+              </w:rPr>
+              <w:t xml:space="preserve"> pueda </w:t>
+            </w:r>
+            <w:r>
+              <w:rPr>
+                <w:rFonts w:ascii="Arial" w:hAnsi="Arial" w:cs="Arial"/>
+                <w:i/>
+                <w:color w:val="000000" w:themeColor="text1"/>
+                <w:sz w:val="20"/>
+              </w:rPr>
+              <w:t>evaluar</w:t>
+            </w:r>
+            <w:r>
+              <w:rPr>
+                <w:rFonts w:ascii="Arial" w:hAnsi="Arial" w:cs="Arial"/>
+                <w:i/>
+                <w:color w:val="000000" w:themeColor="text1"/>
+                <w:sz w:val="20"/>
+              </w:rPr>
+              <w:t xml:space="preserve"> la </w:t>
+            </w:r>
+            <w:r>
+              <w:rPr>
+                <w:rFonts w:ascii="Arial" w:hAnsi="Arial" w:cs="Arial"/>
+                <w:i/>
+                <w:color w:val="000000" w:themeColor="text1"/>
+                <w:sz w:val="20"/>
+              </w:rPr>
+              <w:t>propuesta de tesis del estudiante</w:t>
+            </w:r>
+            <w:r>
+              <w:rPr>
+                <w:rFonts w:ascii="Arial" w:hAnsi="Arial" w:cs="Arial"/>
+                <w:i/>
+                <w:color w:val="000000" w:themeColor="text1"/>
+                <w:sz w:val="20"/>
+              </w:rPr>
+              <w:t xml:space="preserve"> en cada uno de los </w:t>
+            </w:r>
+            <w:r>
+              <w:rPr>
+                <w:rFonts w:ascii="Arial" w:hAnsi="Arial" w:cs="Arial"/>
+                <w:i/>
+                <w:color w:val="000000" w:themeColor="text1"/>
+                <w:sz w:val="20"/>
+              </w:rPr>
+              <w:t>criterio</w:t>
+            </w:r>
+            <w:r>
+              <w:rPr>
+                <w:rFonts w:ascii="Arial" w:hAnsi="Arial" w:cs="Arial"/>
+                <w:i/>
+                <w:color w:val="000000" w:themeColor="text1"/>
+                <w:sz w:val="20"/>
+              </w:rPr>
+              <w:t>s</w:t>
+            </w:r>
+            <w:r>
+              <w:rPr>
+                <w:rFonts w:ascii="Arial" w:hAnsi="Arial" w:cs="Arial"/>
+                <w:i/>
+                <w:color w:val="000000" w:themeColor="text1"/>
+                <w:sz w:val="20"/>
+              </w:rPr>
+              <w:t>/</w:t>
+            </w:r>
+            <w:proofErr w:type="spellStart"/>
+            <w:r>
+              <w:rPr>
+                <w:rFonts w:ascii="Arial" w:hAnsi="Arial" w:cs="Arial"/>
+                <w:i/>
+                <w:color w:val="000000" w:themeColor="text1"/>
+                <w:sz w:val="20"/>
+              </w:rPr>
+              <w:t>subcriterio</w:t>
+            </w:r>
+            <w:r>
+              <w:rPr>
+                <w:rFonts w:ascii="Arial" w:hAnsi="Arial" w:cs="Arial"/>
+                <w:i/>
+                <w:color w:val="000000" w:themeColor="text1"/>
+                <w:sz w:val="20"/>
+              </w:rPr>
+              <w:t>s</w:t>
+            </w:r>
+            <w:proofErr w:type="spellEnd"/>
+            <w:r>
+              <w:rPr>
+                <w:rFonts w:ascii="Arial" w:hAnsi="Arial" w:cs="Arial"/>
+                <w:i/>
+                <w:color w:val="000000" w:themeColor="text1"/>
+                <w:sz w:val="20"/>
+              </w:rPr>
+              <w:t xml:space="preserve"> </w:t>
+            </w:r>
+            <w:r>
+              <w:rPr>
+                <w:rFonts w:ascii="Arial" w:hAnsi="Arial" w:cs="Arial"/>
+                <w:i/>
+                <w:color w:val="000000" w:themeColor="text1"/>
+                <w:sz w:val="20"/>
+              </w:rPr>
+              <w:t xml:space="preserve">configurados en la convocatoria, trayendo </w:t>
+            </w:r>
+            <w:r>
+              <w:rPr>
+                <w:rFonts w:ascii="Arial" w:hAnsi="Arial" w:cs="Arial"/>
+                <w:i/>
+                <w:color w:val="000000" w:themeColor="text1"/>
+                <w:sz w:val="20"/>
+              </w:rPr>
+              <w:t>previamente el documento de la propuesta de tesis para su consideración</w:t>
+            </w:r>
+          </w:p>
+        </w:tc>
+      </w:tr>
+      <w:tr>
+        <w:trPr>
+          <w:trHeight w:val="547"/>
+        </w:trPr>
+        <w:tc>
+          <w:tcPr>
+            <w:tcW w:w="2207" w:type="dxa"/>
+            <w:shd w:val="clear" w:color="auto" w:fill="D9D9D9" w:themeFill="background1" w:themeFillShade="D9"/>
+            <w:vAlign w:val="center"/>
+          </w:tcPr>
+          <w:p>
+            <w:pPr>
+              <w:rPr>
+                <w:rFonts w:ascii="Arial" w:hAnsi="Arial" w:cs="Arial"/>
+                <w:b/>
+                <w:color w:val="000000" w:themeColor="text1"/>
+                <w:sz w:val="20"/>
+              </w:rPr>
+            </w:pPr>
+            <w:r>
+              <w:rPr>
+                <w:rFonts w:ascii="Arial" w:hAnsi="Arial" w:cs="Arial"/>
+                <w:b/>
+                <w:color w:val="000000" w:themeColor="text1"/>
+                <w:sz w:val="20"/>
+              </w:rPr>
+              <w:t>Prototipo:</w:t>
+            </w:r>
+          </w:p>
+        </w:tc>
+        <w:tc>
+          <w:tcPr>
+            <w:tcW w:w="6621" w:type="dxa"/>
+            <w:gridSpan w:val="3"/>
+            <w:vAlign w:val="center"/>
+          </w:tcPr>
+          <w:p>
+            <w:pPr>
+              <w:jc w:val="both"/>
+              <w:rPr>
+                <w:rFonts w:ascii="Arial" w:hAnsi="Arial" w:cs="Arial"/>
+                <w:i/>
+                <w:color w:val="000000" w:themeColor="text1"/>
+                <w:sz w:val="20"/>
+              </w:rPr>
+            </w:pPr>
+            <w:r>
+              <w:rPr>
+                <w:rFonts w:ascii="Arial" w:hAnsi="Arial" w:cs="Arial"/>
+                <w:i/>
+                <w:sz w:val="20"/>
+              </w:rPr>
+              <w:t>Prototipo 7</w:t>
+            </w:r>
+          </w:p>
+        </w:tc>
+      </w:tr>
+      <w:tr>
+        <w:trPr>
+          <w:trHeight w:val="547"/>
+        </w:trPr>
+        <w:tc>
+          <w:tcPr>
+            <w:tcW w:w="8828" w:type="dxa"/>
+            <w:gridSpan w:val="4"/>
+            <w:shd w:val="clear" w:color="auto" w:fill="D9D9D9" w:themeFill="background1" w:themeFillShade="D9"/>
+            <w:vAlign w:val="center"/>
+          </w:tcPr>
+          <w:p>
+            <w:pPr>
+              <w:jc w:val="both"/>
+              <w:rPr>
+                <w:rFonts w:ascii="Arial" w:hAnsi="Arial" w:cs="Arial"/>
+                <w:i/>
+                <w:color w:val="BFBFBF" w:themeColor="background1" w:themeShade="BF"/>
+                <w:sz w:val="20"/>
+              </w:rPr>
+            </w:pPr>
+            <w:r>
+              <w:rPr>
+                <w:rFonts w:ascii="Arial" w:hAnsi="Arial" w:cs="Arial"/>
+                <w:b/>
+                <w:color w:val="000000" w:themeColor="text1"/>
+                <w:sz w:val="20"/>
+              </w:rPr>
+              <w:t>Otros elementos de entrada:</w:t>
+            </w:r>
+          </w:p>
+        </w:tc>
+      </w:tr>
+      <w:tr>
+        <w:trPr>
+          <w:trHeight w:val="547"/>
+        </w:trPr>
+        <w:tc>
+          <w:tcPr>
+            <w:tcW w:w="2207" w:type="dxa"/>
+            <w:shd w:val="clear" w:color="auto" w:fill="D9D9D9" w:themeFill="background1" w:themeFillShade="D9"/>
+            <w:vAlign w:val="center"/>
+          </w:tcPr>
+          <w:p>
+            <w:pPr>
+              <w:jc w:val="both"/>
+              <w:rPr>
+                <w:rFonts w:ascii="Arial" w:hAnsi="Arial" w:cs="Arial"/>
+                <w:b/>
+                <w:color w:val="000000" w:themeColor="text1"/>
+                <w:sz w:val="20"/>
+              </w:rPr>
+            </w:pPr>
+            <w:r>
+              <w:rPr>
+                <w:rFonts w:ascii="Arial" w:hAnsi="Arial" w:cs="Arial"/>
+                <w:b/>
+                <w:color w:val="000000" w:themeColor="text1"/>
+                <w:sz w:val="20"/>
+              </w:rPr>
+              <w:t>Requisitos legales o reglamentarios:</w:t>
+            </w:r>
+          </w:p>
+        </w:tc>
+        <w:tc>
+          <w:tcPr>
+            <w:tcW w:w="6621" w:type="dxa"/>
+            <w:gridSpan w:val="3"/>
+            <w:vAlign w:val="center"/>
+          </w:tcPr>
+          <w:p>
+            <w:pPr>
+              <w:jc w:val="both"/>
+              <w:rPr>
+                <w:rFonts w:ascii="Arial" w:hAnsi="Arial" w:cs="Arial"/>
+                <w:i/>
+                <w:color w:val="BFBFBF" w:themeColor="background1" w:themeShade="BF"/>
+                <w:sz w:val="20"/>
+              </w:rPr>
+            </w:pPr>
+            <w:r>
+              <w:rPr>
+                <w:rFonts w:ascii="Arial" w:hAnsi="Arial" w:cs="Arial"/>
+                <w:i/>
+                <w:color w:val="000000" w:themeColor="text1"/>
+                <w:sz w:val="20"/>
+              </w:rPr>
+              <w:t>No aplican.</w:t>
+            </w:r>
+          </w:p>
+        </w:tc>
+      </w:tr>
+      <w:tr>
+        <w:trPr>
+          <w:trHeight w:val="547"/>
+        </w:trPr>
+        <w:tc>
+          <w:tcPr>
+            <w:tcW w:w="2207" w:type="dxa"/>
+            <w:shd w:val="clear" w:color="auto" w:fill="D9D9D9" w:themeFill="background1" w:themeFillShade="D9"/>
+            <w:vAlign w:val="center"/>
+          </w:tcPr>
+          <w:p>
+            <w:pPr>
+              <w:jc w:val="both"/>
+              <w:rPr>
+                <w:rFonts w:ascii="Arial" w:hAnsi="Arial" w:cs="Arial"/>
+                <w:b/>
+                <w:color w:val="000000" w:themeColor="text1"/>
+                <w:sz w:val="20"/>
+              </w:rPr>
+            </w:pPr>
+            <w:r>
+              <w:rPr>
+                <w:rFonts w:ascii="Arial" w:hAnsi="Arial" w:cs="Arial"/>
+                <w:b/>
+                <w:color w:val="000000" w:themeColor="text1"/>
+                <w:sz w:val="20"/>
+              </w:rPr>
+              <w:t>Requisitos de seguridad:</w:t>
+            </w:r>
+          </w:p>
+        </w:tc>
+        <w:tc>
+          <w:tcPr>
+            <w:tcW w:w="6621" w:type="dxa"/>
+            <w:gridSpan w:val="3"/>
+            <w:vAlign w:val="center"/>
+          </w:tcPr>
+          <w:p>
+            <w:pPr>
+              <w:jc w:val="both"/>
+              <w:rPr>
+                <w:rFonts w:ascii="Arial" w:hAnsi="Arial" w:cs="Arial"/>
+                <w:i/>
+                <w:color w:val="BFBFBF" w:themeColor="background1" w:themeShade="BF"/>
+                <w:sz w:val="20"/>
+              </w:rPr>
+            </w:pPr>
+            <w:r>
+              <w:rPr>
+                <w:rFonts w:ascii="Arial" w:hAnsi="Arial" w:cs="Arial"/>
+                <w:i/>
+                <w:color w:val="000000" w:themeColor="text1"/>
+                <w:sz w:val="20"/>
+              </w:rPr>
+              <w:t>No aplican.</w:t>
+            </w:r>
+          </w:p>
+        </w:tc>
+      </w:tr>
+      <w:tr>
+        <w:trPr>
+          <w:trHeight w:val="547"/>
+        </w:trPr>
+        <w:tc>
+          <w:tcPr>
+            <w:tcW w:w="2207" w:type="dxa"/>
+            <w:shd w:val="clear" w:color="auto" w:fill="D9D9D9" w:themeFill="background1" w:themeFillShade="D9"/>
+            <w:vAlign w:val="center"/>
+          </w:tcPr>
+          <w:p>
+            <w:pPr>
+              <w:jc w:val="both"/>
+              <w:rPr>
+                <w:rFonts w:ascii="Arial" w:hAnsi="Arial" w:cs="Arial"/>
+                <w:b/>
+                <w:color w:val="000000" w:themeColor="text1"/>
+                <w:sz w:val="20"/>
+              </w:rPr>
+            </w:pPr>
+            <w:r>
+              <w:rPr>
+                <w:rFonts w:ascii="Arial" w:hAnsi="Arial" w:cs="Arial"/>
+                <w:b/>
+                <w:color w:val="000000" w:themeColor="text1"/>
+                <w:sz w:val="20"/>
+              </w:rPr>
+              <w:t>Riesgos:</w:t>
+            </w:r>
+          </w:p>
+        </w:tc>
+        <w:tc>
+          <w:tcPr>
+            <w:tcW w:w="6621" w:type="dxa"/>
+            <w:gridSpan w:val="3"/>
+            <w:vAlign w:val="center"/>
+          </w:tcPr>
+          <w:p>
+            <w:pPr>
+              <w:jc w:val="both"/>
+              <w:rPr>
+                <w:rFonts w:ascii="Arial" w:hAnsi="Arial" w:cs="Arial"/>
+                <w:i/>
+                <w:color w:val="BFBFBF" w:themeColor="background1" w:themeShade="BF"/>
+                <w:sz w:val="20"/>
+              </w:rPr>
+            </w:pPr>
+            <w:r>
+              <w:rPr>
+                <w:rFonts w:ascii="Arial" w:hAnsi="Arial" w:cs="Arial"/>
+                <w:i/>
+                <w:color w:val="000000" w:themeColor="text1"/>
+                <w:sz w:val="20"/>
+              </w:rPr>
+              <w:t>No aplican.</w:t>
+            </w:r>
+          </w:p>
+        </w:tc>
+      </w:tr>
+      <w:tr>
+        <w:trPr>
+          <w:trHeight w:val="547"/>
+        </w:trPr>
+        <w:tc>
+          <w:tcPr>
+            <w:tcW w:w="2207" w:type="dxa"/>
+            <w:shd w:val="clear" w:color="auto" w:fill="D9D9D9" w:themeFill="background1" w:themeFillShade="D9"/>
+            <w:vAlign w:val="center"/>
+          </w:tcPr>
+          <w:p>
+            <w:pPr>
+              <w:jc w:val="both"/>
+              <w:rPr>
+                <w:rFonts w:ascii="Arial" w:hAnsi="Arial" w:cs="Arial"/>
+                <w:b/>
+                <w:color w:val="000000" w:themeColor="text1"/>
+                <w:sz w:val="20"/>
+              </w:rPr>
+            </w:pPr>
+            <w:r>
+              <w:rPr>
+                <w:rFonts w:ascii="Arial" w:hAnsi="Arial" w:cs="Arial"/>
+                <w:b/>
+                <w:color w:val="000000" w:themeColor="text1"/>
+                <w:sz w:val="20"/>
+              </w:rPr>
+              <w:t>Normas o código de buenas prácticas:</w:t>
+            </w:r>
+          </w:p>
+        </w:tc>
+        <w:tc>
+          <w:tcPr>
+            <w:tcW w:w="6621" w:type="dxa"/>
+            <w:gridSpan w:val="3"/>
+            <w:vAlign w:val="center"/>
+          </w:tcPr>
+          <w:p>
+            <w:pPr>
+              <w:jc w:val="both"/>
+              <w:rPr>
+                <w:rFonts w:ascii="Arial" w:hAnsi="Arial" w:cs="Arial"/>
+                <w:i/>
+                <w:color w:val="000000" w:themeColor="text1"/>
+                <w:sz w:val="20"/>
+              </w:rPr>
+            </w:pPr>
+            <w:r>
+              <w:rPr>
+                <w:rFonts w:ascii="Arial" w:hAnsi="Arial" w:cs="Arial"/>
+                <w:i/>
+                <w:color w:val="000000" w:themeColor="text1"/>
+                <w:sz w:val="20"/>
+              </w:rPr>
+              <w:t>No aplican.</w:t>
+            </w:r>
+          </w:p>
+        </w:tc>
+      </w:tr>
+    </w:tbl>
+    <w:p>
+      <w:pPr>
+        <w:spacing w:after="0"/>
+      </w:pPr>
+    </w:p>
     <w:p>
       <w:pPr>
         <w:spacing w:after="0"/>
@@ -7612,10 +8451,10 @@
           <w:sz w:val="22"/>
         </w:rPr>
       </w:pPr>
-      <w:bookmarkStart w:id="1" w:name="_Prototipo_1"/>
-      <w:bookmarkStart w:id="2" w:name="_Prototipo_1:_Formulario"/>
+      <w:bookmarkStart w:id="0" w:name="_Prototipo_1"/>
+      <w:bookmarkStart w:id="1" w:name="_Prototipo_1:_Formulario"/>
+      <w:bookmarkEnd w:id="0"/>
       <w:bookmarkEnd w:id="1"/>
-      <w:bookmarkEnd w:id="2"/>
       <w:r>
         <w:rPr>
           <w:rFonts w:ascii="Arial" w:hAnsi="Arial" w:cs="Arial"/>
@@ -7638,10 +8477,12 @@
     <w:p>
       <w:pPr>
         <w:spacing w:after="0"/>
+        <w:jc w:val="both"/>
       </w:pPr>
     </w:p>
     <w:p>
       <w:pPr>
+        <w:jc w:val="both"/>
         <w:rPr>
           <w:rFonts w:ascii="Arial" w:hAnsi="Arial" w:cs="Arial"/>
         </w:rPr>
@@ -7736,8 +8577,8 @@
           <w:sz w:val="22"/>
         </w:rPr>
       </w:pPr>
-      <w:bookmarkStart w:id="3" w:name="_Prototipo_2:_Inicio"/>
-      <w:bookmarkEnd w:id="3"/>
+      <w:bookmarkStart w:id="2" w:name="_Prototipo_2:_Inicio"/>
+      <w:bookmarkEnd w:id="2"/>
       <w:r>
         <w:rPr>
           <w:rFonts w:ascii="Arial" w:hAnsi="Arial" w:cs="Arial"/>
@@ -7757,6 +8598,7 @@
     </w:p>
     <w:p>
       <w:pPr>
+        <w:jc w:val="both"/>
         <w:rPr>
           <w:rFonts w:ascii="Arial" w:hAnsi="Arial" w:cs="Arial"/>
         </w:rPr>
@@ -7856,8 +8698,8 @@
           <w:sz w:val="22"/>
         </w:rPr>
       </w:pPr>
-      <w:bookmarkStart w:id="4" w:name="_Prototipo_3:_Registro"/>
-      <w:bookmarkEnd w:id="4"/>
+      <w:bookmarkStart w:id="3" w:name="_Prototipo_3:_Registro"/>
+      <w:bookmarkEnd w:id="3"/>
       <w:r>
         <w:rPr>
           <w:rFonts w:ascii="Arial" w:hAnsi="Arial" w:cs="Arial"/>
@@ -7875,6 +8717,7 @@
     </w:p>
     <w:p>
       <w:pPr>
+        <w:jc w:val="both"/>
         <w:rPr>
           <w:rFonts w:ascii="Arial" w:hAnsi="Arial" w:cs="Arial"/>
         </w:rPr>
@@ -7889,19 +8732,7 @@
         <w:rPr>
           <w:rFonts w:ascii="Arial" w:hAnsi="Arial" w:cs="Arial"/>
         </w:rPr>
-        <w:t xml:space="preserve"> muestra la distribución gráfica y los elementos que conforma</w:t>
-      </w:r>
-      <w:r>
-        <w:rPr>
-          <w:rFonts w:ascii="Arial" w:hAnsi="Arial" w:cs="Arial"/>
-        </w:rPr>
-        <w:t>n el formulario para registrar un nuevo estudiante en la solución</w:t>
-      </w:r>
-      <w:r>
-        <w:rPr>
-          <w:rFonts w:ascii="Arial" w:hAnsi="Arial" w:cs="Arial"/>
-        </w:rPr>
-        <w:t>:</w:t>
+        <w:t xml:space="preserve"> muestra la distribución gráfica y los elementos que conforman el formulario para registrar un nuevo estudiante en la solución:</w:t>
       </w:r>
     </w:p>
     <w:p>
@@ -7970,8 +8801,8 @@
           <w:sz w:val="22"/>
         </w:rPr>
       </w:pPr>
-      <w:bookmarkStart w:id="5" w:name="_Prototipo_4:_Registro"/>
-      <w:bookmarkEnd w:id="5"/>
+      <w:bookmarkStart w:id="4" w:name="_Prototipo_4:_Registro"/>
+      <w:bookmarkEnd w:id="4"/>
       <w:r>
         <w:rPr>
           <w:rFonts w:ascii="Arial" w:hAnsi="Arial" w:cs="Arial"/>
@@ -8011,6 +8842,7 @@
     </w:p>
     <w:p>
       <w:pPr>
+        <w:jc w:val="both"/>
         <w:rPr>
           <w:rFonts w:ascii="Arial" w:hAnsi="Arial" w:cs="Arial"/>
         </w:rPr>
@@ -8025,19 +8857,7 @@
         <w:rPr>
           <w:rFonts w:ascii="Arial" w:hAnsi="Arial" w:cs="Arial"/>
         </w:rPr>
-        <w:t xml:space="preserve"> muestra la distribución gráfica y los elementos que conforman el formulario para registrar un nuevo </w:t>
-      </w:r>
-      <w:r>
-        <w:rPr>
-          <w:rFonts w:ascii="Arial" w:hAnsi="Arial" w:cs="Arial"/>
-        </w:rPr>
-        <w:t>usuario</w:t>
-      </w:r>
-      <w:r>
-        <w:rPr>
-          <w:rFonts w:ascii="Arial" w:hAnsi="Arial" w:cs="Arial"/>
-        </w:rPr>
-        <w:t xml:space="preserve"> en la solución:</w:t>
+        <w:t xml:space="preserve"> muestra la distribución gráfica y los elementos que conforman el formulario para registrar un nuevo usuario en la solución:</w:t>
       </w:r>
     </w:p>
     <w:p>
@@ -8107,8 +8927,8 @@
           <w:sz w:val="22"/>
         </w:rPr>
       </w:pPr>
-      <w:bookmarkStart w:id="6" w:name="_Prototipo_5:_Búsqueda"/>
-      <w:bookmarkEnd w:id="6"/>
+      <w:bookmarkStart w:id="5" w:name="_Prototipo_5:_Búsqueda"/>
+      <w:bookmarkEnd w:id="5"/>
       <w:r>
         <w:rPr>
           <w:rFonts w:ascii="Arial" w:hAnsi="Arial" w:cs="Arial"/>
@@ -8147,6 +8967,7 @@
     </w:p>
     <w:p>
       <w:pPr>
+        <w:jc w:val="both"/>
         <w:rPr>
           <w:rFonts w:ascii="Arial" w:hAnsi="Arial" w:cs="Arial"/>
         </w:rPr>
@@ -8161,17 +8982,13 @@
         <w:rPr>
           <w:rFonts w:ascii="Arial" w:hAnsi="Arial" w:cs="Arial"/>
         </w:rPr>
-        <w:t xml:space="preserve"> muestra la distribución gráfica y los elementos que conforman el formulario para </w:t>
-      </w:r>
-      <w:r>
-        <w:rPr>
-          <w:rFonts w:ascii="Arial" w:hAnsi="Arial" w:cs="Arial"/>
-        </w:rPr>
-        <w:t>realizar la búsqueda de postulación existentes:</w:t>
+        <w:t xml:space="preserve"> muestra la distribución gráfica y los elementos que conforman el formulario para realizar la búsqueda de postulación existentes:</w:t>
       </w:r>
     </w:p>
     <w:p>
       <w:pPr>
+        <w:spacing w:after="0"/>
+        <w:jc w:val="center"/>
         <w:rPr>
           <w:rFonts w:ascii="Arial" w:hAnsi="Arial" w:cs="Arial"/>
         </w:rPr>
@@ -8185,8 +9002,8 @@
         <w:lastRenderedPageBreak/>
         <w:drawing>
           <wp:inline distT="0" distB="0" distL="0" distR="0">
-            <wp:extent cx="5612130" cy="3237865"/>
-            <wp:effectExtent l="0" t="0" r="7620" b="635"/>
+            <wp:extent cx="4970368" cy="2867606"/>
+            <wp:effectExtent l="0" t="0" r="1905" b="9525"/>
             <wp:docPr id="8" name="Imagen 8"/>
             <wp:cNvGraphicFramePr>
               <a:graphicFrameLocks xmlns:a="http://schemas.openxmlformats.org/drawingml/2006/main" noChangeAspect="1"/>
@@ -8213,7 +9030,7 @@
                   <pic:spPr>
                     <a:xfrm>
                       <a:off x="0" y="0"/>
-                      <a:ext cx="5612130" cy="3237865"/>
+                      <a:ext cx="4982599" cy="2874662"/>
                     </a:xfrm>
                     <a:prstGeom prst="rect">
                       <a:avLst/>
@@ -8226,7 +9043,326 @@
         </w:drawing>
       </w:r>
     </w:p>
-    <w:p/>
+    <w:p>
+      <w:pPr>
+        <w:spacing w:after="0"/>
+      </w:pPr>
+    </w:p>
+    <w:p>
+      <w:pPr>
+        <w:pStyle w:val="Ttulo2"/>
+        <w:rPr>
+          <w:rFonts w:ascii="Arial" w:hAnsi="Arial" w:cs="Arial"/>
+          <w:b/>
+          <w:color w:val="000000" w:themeColor="text1"/>
+          <w:sz w:val="22"/>
+        </w:rPr>
+      </w:pPr>
+      <w:r>
+        <w:rPr>
+          <w:rFonts w:ascii="Arial" w:hAnsi="Arial" w:cs="Arial"/>
+          <w:b/>
+          <w:color w:val="000000" w:themeColor="text1"/>
+          <w:sz w:val="22"/>
+        </w:rPr>
+        <w:t>Prototipo 6</w:t>
+      </w:r>
+      <w:r>
+        <w:rPr>
+          <w:rFonts w:ascii="Arial" w:hAnsi="Arial" w:cs="Arial"/>
+          <w:b/>
+          <w:color w:val="000000" w:themeColor="text1"/>
+          <w:sz w:val="22"/>
+        </w:rPr>
+        <w:t xml:space="preserve">: </w:t>
+      </w:r>
+      <w:r>
+        <w:rPr>
+          <w:rFonts w:ascii="Arial" w:hAnsi="Arial" w:cs="Arial"/>
+          <w:b/>
+          <w:color w:val="000000" w:themeColor="text1"/>
+          <w:sz w:val="22"/>
+        </w:rPr>
+        <w:t>Revisión de postulación</w:t>
+      </w:r>
+    </w:p>
+    <w:p>
+      <w:pPr>
+        <w:spacing w:after="0"/>
+      </w:pPr>
+    </w:p>
+    <w:p>
+      <w:pPr>
+        <w:spacing w:after="0"/>
+        <w:jc w:val="both"/>
+        <w:rPr>
+          <w:rFonts w:ascii="Arial" w:hAnsi="Arial" w:cs="Arial"/>
+        </w:rPr>
+      </w:pPr>
+      <w:r>
+        <w:rPr>
+          <w:rFonts w:ascii="Arial" w:hAnsi="Arial" w:cs="Arial"/>
+        </w:rPr>
+        <w:t>Este prototipo</w:t>
+      </w:r>
+      <w:r>
+        <w:rPr>
+          <w:rFonts w:ascii="Arial" w:hAnsi="Arial" w:cs="Arial"/>
+        </w:rPr>
+        <w:t xml:space="preserve"> muestra la distribución gráfica y los elementos que conforman el </w:t>
+      </w:r>
+      <w:r>
+        <w:rPr>
+          <w:rFonts w:ascii="Arial" w:hAnsi="Arial" w:cs="Arial"/>
+        </w:rPr>
+        <w:t>componente para realizar la revisión de la postulación por parte del Administrador:</w:t>
+      </w:r>
+    </w:p>
+    <w:p>
+      <w:pPr>
+        <w:spacing w:after="0"/>
+        <w:jc w:val="both"/>
+        <w:rPr>
+          <w:rFonts w:ascii="Arial" w:hAnsi="Arial" w:cs="Arial"/>
+        </w:rPr>
+      </w:pPr>
+    </w:p>
+    <w:p>
+      <w:pPr>
+        <w:spacing w:after="0"/>
+        <w:jc w:val="center"/>
+        <w:rPr>
+          <w:rFonts w:ascii="Arial" w:hAnsi="Arial" w:cs="Arial"/>
+        </w:rPr>
+      </w:pPr>
+      <w:r>
+        <w:rPr>
+          <w:rFonts w:ascii="Arial" w:hAnsi="Arial" w:cs="Arial"/>
+          <w:noProof/>
+          <w:lang w:eastAsia="es-CO"/>
+        </w:rPr>
+        <w:drawing>
+          <wp:inline distT="0" distB="0" distL="0" distR="0">
+            <wp:extent cx="4691380" cy="2677452"/>
+            <wp:effectExtent l="0" t="0" r="0" b="8890"/>
+            <wp:docPr id="10" name="Imagen 10"/>
+            <wp:cNvGraphicFramePr>
+              <a:graphicFrameLocks xmlns:a="http://schemas.openxmlformats.org/drawingml/2006/main" noChangeAspect="1"/>
+            </wp:cNvGraphicFramePr>
+            <a:graphic xmlns:a="http://schemas.openxmlformats.org/drawingml/2006/main">
+              <a:graphicData uri="http://schemas.openxmlformats.org/drawingml/2006/picture">
+                <pic:pic xmlns:pic="http://schemas.openxmlformats.org/drawingml/2006/picture">
+                  <pic:nvPicPr>
+                    <pic:cNvPr id="10" name="Form_Revisión_Postulación.png"/>
+                    <pic:cNvPicPr/>
+                  </pic:nvPicPr>
+                  <pic:blipFill>
+                    <a:blip r:embed="rId12">
+                      <a:extLst>
+                        <a:ext uri="{28A0092B-C50C-407E-A947-70E740481C1C}">
+                          <a14:useLocalDpi xmlns:a14="http://schemas.microsoft.com/office/drawing/2010/main" val="0"/>
+                        </a:ext>
+                      </a:extLst>
+                    </a:blip>
+                    <a:stretch>
+                      <a:fillRect/>
+                    </a:stretch>
+                  </pic:blipFill>
+                  <pic:spPr>
+                    <a:xfrm>
+                      <a:off x="0" y="0"/>
+                      <a:ext cx="4698531" cy="2681533"/>
+                    </a:xfrm>
+                    <a:prstGeom prst="rect">
+                      <a:avLst/>
+                    </a:prstGeom>
+                  </pic:spPr>
+                </pic:pic>
+              </a:graphicData>
+            </a:graphic>
+          </wp:inline>
+        </w:drawing>
+      </w:r>
+    </w:p>
+    <w:p>
+      <w:pPr>
+        <w:spacing w:after="0"/>
+        <w:rPr>
+          <w:rFonts w:ascii="Arial" w:hAnsi="Arial" w:cs="Arial"/>
+          <w:b/>
+          <w:color w:val="000000" w:themeColor="text1"/>
+        </w:rPr>
+      </w:pPr>
+    </w:p>
+    <w:p>
+      <w:pPr>
+        <w:spacing w:after="0"/>
+        <w:rPr>
+          <w:rFonts w:ascii="Arial" w:hAnsi="Arial" w:cs="Arial"/>
+          <w:b/>
+          <w:color w:val="000000" w:themeColor="text1"/>
+        </w:rPr>
+      </w:pPr>
+      <w:r>
+        <w:rPr>
+          <w:rFonts w:ascii="Arial" w:hAnsi="Arial" w:cs="Arial"/>
+          <w:b/>
+          <w:color w:val="000000" w:themeColor="text1"/>
+        </w:rPr>
+        <w:t>Prototipo 7</w:t>
+      </w:r>
+      <w:r>
+        <w:rPr>
+          <w:rFonts w:ascii="Arial" w:hAnsi="Arial" w:cs="Arial"/>
+          <w:b/>
+          <w:color w:val="000000" w:themeColor="text1"/>
+        </w:rPr>
+        <w:t xml:space="preserve">: </w:t>
+      </w:r>
+      <w:r>
+        <w:rPr>
+          <w:rFonts w:ascii="Arial" w:hAnsi="Arial" w:cs="Arial"/>
+          <w:b/>
+          <w:color w:val="000000" w:themeColor="text1"/>
+        </w:rPr>
+        <w:t>Evaluación de la propuesta de tesis</w:t>
+      </w:r>
+    </w:p>
+    <w:p>
+      <w:pPr>
+        <w:spacing w:after="0"/>
+        <w:rPr>
+          <w:rFonts w:ascii="Arial" w:hAnsi="Arial" w:cs="Arial"/>
+          <w:b/>
+          <w:color w:val="000000" w:themeColor="text1"/>
+        </w:rPr>
+      </w:pPr>
+    </w:p>
+    <w:p>
+      <w:pPr>
+        <w:spacing w:after="0"/>
+        <w:jc w:val="both"/>
+        <w:rPr>
+          <w:rFonts w:ascii="Arial" w:hAnsi="Arial" w:cs="Arial"/>
+        </w:rPr>
+      </w:pPr>
+      <w:r>
+        <w:rPr>
+          <w:rFonts w:ascii="Arial" w:hAnsi="Arial" w:cs="Arial"/>
+        </w:rPr>
+        <w:t>Este prototipo</w:t>
+      </w:r>
+      <w:r>
+        <w:rPr>
+          <w:rFonts w:ascii="Arial" w:hAnsi="Arial" w:cs="Arial"/>
+        </w:rPr>
+        <w:t xml:space="preserve"> muestra la distribución gráfica y los elementos que conforman el componente para realizar la </w:t>
+      </w:r>
+      <w:r>
+        <w:rPr>
+          <w:rFonts w:ascii="Arial" w:hAnsi="Arial" w:cs="Arial"/>
+        </w:rPr>
+        <w:t>evaluación</w:t>
+      </w:r>
+      <w:r>
+        <w:rPr>
+          <w:rFonts w:ascii="Arial" w:hAnsi="Arial" w:cs="Arial"/>
+        </w:rPr>
+        <w:t xml:space="preserve"> de la </w:t>
+      </w:r>
+      <w:r>
+        <w:rPr>
+          <w:rFonts w:ascii="Arial" w:hAnsi="Arial" w:cs="Arial"/>
+        </w:rPr>
+        <w:t>propuesta de tesis del estudiante</w:t>
+      </w:r>
+      <w:r>
+        <w:rPr>
+          <w:rFonts w:ascii="Arial" w:hAnsi="Arial" w:cs="Arial"/>
+        </w:rPr>
+        <w:t xml:space="preserve"> por parte del </w:t>
+      </w:r>
+      <w:r>
+        <w:rPr>
+          <w:rFonts w:ascii="Arial" w:hAnsi="Arial" w:cs="Arial"/>
+        </w:rPr>
+        <w:t>Evaluador</w:t>
+      </w:r>
+      <w:r>
+        <w:rPr>
+          <w:rFonts w:ascii="Arial" w:hAnsi="Arial" w:cs="Arial"/>
+        </w:rPr>
+        <w:t>:</w:t>
+      </w:r>
+    </w:p>
+    <w:p>
+      <w:pPr>
+        <w:spacing w:after="0"/>
+        <w:jc w:val="both"/>
+        <w:rPr>
+          <w:rFonts w:ascii="Arial" w:hAnsi="Arial" w:cs="Arial"/>
+        </w:rPr>
+      </w:pPr>
+    </w:p>
+    <w:p>
+      <w:pPr>
+        <w:spacing w:after="0"/>
+        <w:jc w:val="both"/>
+        <w:rPr>
+          <w:rFonts w:ascii="Arial" w:hAnsi="Arial" w:cs="Arial"/>
+        </w:rPr>
+      </w:pPr>
+      <w:bookmarkStart w:id="6" w:name="_GoBack"/>
+      <w:r>
+        <w:rPr>
+          <w:rFonts w:ascii="Arial" w:hAnsi="Arial" w:cs="Arial"/>
+          <w:noProof/>
+          <w:lang w:eastAsia="es-CO"/>
+        </w:rPr>
+        <w:drawing>
+          <wp:inline distT="0" distB="0" distL="0" distR="0">
+            <wp:extent cx="5612130" cy="4322445"/>
+            <wp:effectExtent l="0" t="0" r="7620" b="1905"/>
+            <wp:docPr id="9" name="Imagen 9"/>
+            <wp:cNvGraphicFramePr>
+              <a:graphicFrameLocks xmlns:a="http://schemas.openxmlformats.org/drawingml/2006/main" noChangeAspect="1"/>
+            </wp:cNvGraphicFramePr>
+            <a:graphic xmlns:a="http://schemas.openxmlformats.org/drawingml/2006/main">
+              <a:graphicData uri="http://schemas.openxmlformats.org/drawingml/2006/picture">
+                <pic:pic xmlns:pic="http://schemas.openxmlformats.org/drawingml/2006/picture">
+                  <pic:nvPicPr>
+                    <pic:cNvPr id="9" name="Form_Evaluación_Propuesta.png"/>
+                    <pic:cNvPicPr/>
+                  </pic:nvPicPr>
+                  <pic:blipFill>
+                    <a:blip r:embed="rId13">
+                      <a:extLst>
+                        <a:ext uri="{28A0092B-C50C-407E-A947-70E740481C1C}">
+                          <a14:useLocalDpi xmlns:a14="http://schemas.microsoft.com/office/drawing/2010/main" val="0"/>
+                        </a:ext>
+                      </a:extLst>
+                    </a:blip>
+                    <a:stretch>
+                      <a:fillRect/>
+                    </a:stretch>
+                  </pic:blipFill>
+                  <pic:spPr>
+                    <a:xfrm>
+                      <a:off x="0" y="0"/>
+                      <a:ext cx="5612130" cy="4322445"/>
+                    </a:xfrm>
+                    <a:prstGeom prst="rect">
+                      <a:avLst/>
+                    </a:prstGeom>
+                  </pic:spPr>
+                </pic:pic>
+              </a:graphicData>
+            </a:graphic>
+          </wp:inline>
+        </w:drawing>
+      </w:r>
+      <w:bookmarkEnd w:id="6"/>
+    </w:p>
     <w:p>
       <w:pPr>
         <w:spacing w:after="0"/>
@@ -8325,6 +9461,7 @@
                 <w:b/>
                 <w:bCs/>
               </w:rPr>
+              <w:lastRenderedPageBreak/>
               <w:br w:type="column"/>
               <w:t>No.</w:t>
             </w:r>
@@ -8712,8 +9849,8 @@
       </w:pPr>
     </w:p>
     <w:sectPr>
-      <w:headerReference w:type="default" r:id="rId12"/>
-      <w:footerReference w:type="default" r:id="rId13"/>
+      <w:headerReference w:type="default" r:id="rId14"/>
+      <w:footerReference w:type="default" r:id="rId15"/>
       <w:pgSz w:w="12240" w:h="15840"/>
       <w:pgMar w:top="1417" w:right="1701" w:bottom="1417" w:left="1701" w:header="708" w:footer="708" w:gutter="0"/>
       <w:cols w:space="708"/>
@@ -8724,7 +9861,7 @@
 </file>
 
 <file path=word/endnotes.xml><?xml version="1.0" encoding="utf-8"?>
-<w:endnotes xmlns:wpc="http://schemas.microsoft.com/office/word/2010/wordprocessingCanvas" xmlns:cx="http://schemas.microsoft.com/office/drawing/2014/chartex" xmlns:mc="http://schemas.openxmlformats.org/markup-compatibility/2006" xmlns:o="urn:schemas-microsoft-com:office:office" xmlns:r="http://schemas.openxmlformats.org/officeDocument/2006/relationships" xmlns:m="http://schemas.openxmlformats.org/officeDocument/2006/math" xmlns:v="urn:schemas-microsoft-com:vml" xmlns:wp14="http://schemas.microsoft.com/office/word/2010/wordprocessingDrawing" xmlns:wp="http://schemas.openxmlformats.org/drawingml/2006/wordprocessingDrawing" xmlns:w10="urn:schemas-microsoft-com:office:word" xmlns:w="http://schemas.openxmlformats.org/wordprocessingml/2006/main" xmlns:w14="http://schemas.microsoft.com/office/word/2010/wordml" xmlns:w15="http://schemas.microsoft.com/office/word/2012/wordml" xmlns:w16se="http://schemas.microsoft.com/office/word/2015/wordml/symex" xmlns:wpg="http://schemas.microsoft.com/office/word/2010/wordprocessingGroup" xmlns:wpi="http://schemas.microsoft.com/office/word/2010/wordprocessingInk" xmlns:wne="http://schemas.microsoft.com/office/word/2006/wordml" xmlns:wps="http://schemas.microsoft.com/office/word/2010/wordprocessingShape" mc:Ignorable="w14 w15 w16se wp14">
+<w:endnotes xmlns:wpc="http://schemas.microsoft.com/office/word/2010/wordprocessingCanvas" xmlns:cx="http://schemas.microsoft.com/office/drawing/2014/chartex" xmlns:cx1="http://schemas.microsoft.com/office/drawing/2015/9/8/chartex" xmlns:mc="http://schemas.openxmlformats.org/markup-compatibility/2006" xmlns:o="urn:schemas-microsoft-com:office:office" xmlns:r="http://schemas.openxmlformats.org/officeDocument/2006/relationships" xmlns:m="http://schemas.openxmlformats.org/officeDocument/2006/math" xmlns:v="urn:schemas-microsoft-com:vml" xmlns:wp14="http://schemas.microsoft.com/office/word/2010/wordprocessingDrawing" xmlns:wp="http://schemas.openxmlformats.org/drawingml/2006/wordprocessingDrawing" xmlns:w10="urn:schemas-microsoft-com:office:word" xmlns:w="http://schemas.openxmlformats.org/wordprocessingml/2006/main" xmlns:w14="http://schemas.microsoft.com/office/word/2010/wordml" xmlns:w15="http://schemas.microsoft.com/office/word/2012/wordml" xmlns:w16se="http://schemas.microsoft.com/office/word/2015/wordml/symex" xmlns:wpg="http://schemas.microsoft.com/office/word/2010/wordprocessingGroup" xmlns:wpi="http://schemas.microsoft.com/office/word/2010/wordprocessingInk" xmlns:wne="http://schemas.microsoft.com/office/word/2006/wordml" xmlns:wps="http://schemas.microsoft.com/office/word/2010/wordprocessingShape" mc:Ignorable="w14 w15 w16se wp14">
   <w:endnote w:type="separator" w:id="-1">
     <w:p>
       <w:pPr>
@@ -8749,7 +9886,7 @@
 </file>
 
 <file path=word/footer1.xml><?xml version="1.0" encoding="utf-8"?>
-<w:ftr xmlns:wpc="http://schemas.microsoft.com/office/word/2010/wordprocessingCanvas" xmlns:cx="http://schemas.microsoft.com/office/drawing/2014/chartex" xmlns:mc="http://schemas.openxmlformats.org/markup-compatibility/2006" xmlns:o="urn:schemas-microsoft-com:office:office" xmlns:r="http://schemas.openxmlformats.org/officeDocument/2006/relationships" xmlns:m="http://schemas.openxmlformats.org/officeDocument/2006/math" xmlns:v="urn:schemas-microsoft-com:vml" xmlns:wp14="http://schemas.microsoft.com/office/word/2010/wordprocessingDrawing" xmlns:wp="http://schemas.openxmlformats.org/drawingml/2006/wordprocessingDrawing" xmlns:w10="urn:schemas-microsoft-com:office:word" xmlns:w="http://schemas.openxmlformats.org/wordprocessingml/2006/main" xmlns:w14="http://schemas.microsoft.com/office/word/2010/wordml" xmlns:w15="http://schemas.microsoft.com/office/word/2012/wordml" xmlns:w16se="http://schemas.microsoft.com/office/word/2015/wordml/symex" xmlns:wpg="http://schemas.microsoft.com/office/word/2010/wordprocessingGroup" xmlns:wpi="http://schemas.microsoft.com/office/word/2010/wordprocessingInk" xmlns:wne="http://schemas.microsoft.com/office/word/2006/wordml" xmlns:wps="http://schemas.microsoft.com/office/word/2010/wordprocessingShape" mc:Ignorable="w14 w15 w16se wp14">
+<w:ftr xmlns:wpc="http://schemas.microsoft.com/office/word/2010/wordprocessingCanvas" xmlns:cx="http://schemas.microsoft.com/office/drawing/2014/chartex" xmlns:cx1="http://schemas.microsoft.com/office/drawing/2015/9/8/chartex" xmlns:mc="http://schemas.openxmlformats.org/markup-compatibility/2006" xmlns:o="urn:schemas-microsoft-com:office:office" xmlns:r="http://schemas.openxmlformats.org/officeDocument/2006/relationships" xmlns:m="http://schemas.openxmlformats.org/officeDocument/2006/math" xmlns:v="urn:schemas-microsoft-com:vml" xmlns:wp14="http://schemas.microsoft.com/office/word/2010/wordprocessingDrawing" xmlns:wp="http://schemas.openxmlformats.org/drawingml/2006/wordprocessingDrawing" xmlns:w10="urn:schemas-microsoft-com:office:word" xmlns:w="http://schemas.openxmlformats.org/wordprocessingml/2006/main" xmlns:w14="http://schemas.microsoft.com/office/word/2010/wordml" xmlns:w15="http://schemas.microsoft.com/office/word/2012/wordml" xmlns:w16se="http://schemas.microsoft.com/office/word/2015/wordml/symex" xmlns:wpg="http://schemas.microsoft.com/office/word/2010/wordprocessingGroup" xmlns:wpi="http://schemas.microsoft.com/office/word/2010/wordprocessingInk" xmlns:wne="http://schemas.microsoft.com/office/word/2006/wordml" xmlns:wps="http://schemas.microsoft.com/office/word/2010/wordprocessingShape" mc:Ignorable="w14 w15 w16se wp14">
   <w:tbl>
     <w:tblPr>
       <w:tblW w:w="8820" w:type="dxa"/>
@@ -9141,7 +10278,7 @@
 </file>
 
 <file path=word/footnotes.xml><?xml version="1.0" encoding="utf-8"?>
-<w:footnotes xmlns:wpc="http://schemas.microsoft.com/office/word/2010/wordprocessingCanvas" xmlns:cx="http://schemas.microsoft.com/office/drawing/2014/chartex" xmlns:mc="http://schemas.openxmlformats.org/markup-compatibility/2006" xmlns:o="urn:schemas-microsoft-com:office:office" xmlns:r="http://schemas.openxmlformats.org/officeDocument/2006/relationships" xmlns:m="http://schemas.openxmlformats.org/officeDocument/2006/math" xmlns:v="urn:schemas-microsoft-com:vml" xmlns:wp14="http://schemas.microsoft.com/office/word/2010/wordprocessingDrawing" xmlns:wp="http://schemas.openxmlformats.org/drawingml/2006/wordprocessingDrawing" xmlns:w10="urn:schemas-microsoft-com:office:word" xmlns:w="http://schemas.openxmlformats.org/wordprocessingml/2006/main" xmlns:w14="http://schemas.microsoft.com/office/word/2010/wordml" xmlns:w15="http://schemas.microsoft.com/office/word/2012/wordml" xmlns:w16se="http://schemas.microsoft.com/office/word/2015/wordml/symex" xmlns:wpg="http://schemas.microsoft.com/office/word/2010/wordprocessingGroup" xmlns:wpi="http://schemas.microsoft.com/office/word/2010/wordprocessingInk" xmlns:wne="http://schemas.microsoft.com/office/word/2006/wordml" xmlns:wps="http://schemas.microsoft.com/office/word/2010/wordprocessingShape" mc:Ignorable="w14 w15 w16se wp14">
+<w:footnotes xmlns:wpc="http://schemas.microsoft.com/office/word/2010/wordprocessingCanvas" xmlns:cx="http://schemas.microsoft.com/office/drawing/2014/chartex" xmlns:cx1="http://schemas.microsoft.com/office/drawing/2015/9/8/chartex" xmlns:mc="http://schemas.openxmlformats.org/markup-compatibility/2006" xmlns:o="urn:schemas-microsoft-com:office:office" xmlns:r="http://schemas.openxmlformats.org/officeDocument/2006/relationships" xmlns:m="http://schemas.openxmlformats.org/officeDocument/2006/math" xmlns:v="urn:schemas-microsoft-com:vml" xmlns:wp14="http://schemas.microsoft.com/office/word/2010/wordprocessingDrawing" xmlns:wp="http://schemas.openxmlformats.org/drawingml/2006/wordprocessingDrawing" xmlns:w10="urn:schemas-microsoft-com:office:word" xmlns:w="http://schemas.openxmlformats.org/wordprocessingml/2006/main" xmlns:w14="http://schemas.microsoft.com/office/word/2010/wordml" xmlns:w15="http://schemas.microsoft.com/office/word/2012/wordml" xmlns:w16se="http://schemas.microsoft.com/office/word/2015/wordml/symex" xmlns:wpg="http://schemas.microsoft.com/office/word/2010/wordprocessingGroup" xmlns:wpi="http://schemas.microsoft.com/office/word/2010/wordprocessingInk" xmlns:wne="http://schemas.microsoft.com/office/word/2006/wordml" xmlns:wps="http://schemas.microsoft.com/office/word/2010/wordprocessingShape" mc:Ignorable="w14 w15 w16se wp14">
   <w:footnote w:type="separator" w:id="-1">
     <w:p>
       <w:pPr>
@@ -9166,7 +10303,7 @@
 </file>
 
 <file path=word/header1.xml><?xml version="1.0" encoding="utf-8"?>
-<w:hdr xmlns:wpc="http://schemas.microsoft.com/office/word/2010/wordprocessingCanvas" xmlns:cx="http://schemas.microsoft.com/office/drawing/2014/chartex" xmlns:mc="http://schemas.openxmlformats.org/markup-compatibility/2006" xmlns:o="urn:schemas-microsoft-com:office:office" xmlns:r="http://schemas.openxmlformats.org/officeDocument/2006/relationships" xmlns:m="http://schemas.openxmlformats.org/officeDocument/2006/math" xmlns:v="urn:schemas-microsoft-com:vml" xmlns:wp14="http://schemas.microsoft.com/office/word/2010/wordprocessingDrawing" xmlns:wp="http://schemas.openxmlformats.org/drawingml/2006/wordprocessingDrawing" xmlns:w10="urn:schemas-microsoft-com:office:word" xmlns:w="http://schemas.openxmlformats.org/wordprocessingml/2006/main" xmlns:w14="http://schemas.microsoft.com/office/word/2010/wordml" xmlns:w15="http://schemas.microsoft.com/office/word/2012/wordml" xmlns:w16se="http://schemas.microsoft.com/office/word/2015/wordml/symex" xmlns:wpg="http://schemas.microsoft.com/office/word/2010/wordprocessingGroup" xmlns:wpi="http://schemas.microsoft.com/office/word/2010/wordprocessingInk" xmlns:wne="http://schemas.microsoft.com/office/word/2006/wordml" xmlns:wps="http://schemas.microsoft.com/office/word/2010/wordprocessingShape" mc:Ignorable="w14 w15 w16se wp14">
+<w:hdr xmlns:wpc="http://schemas.microsoft.com/office/word/2010/wordprocessingCanvas" xmlns:cx="http://schemas.microsoft.com/office/drawing/2014/chartex" xmlns:cx1="http://schemas.microsoft.com/office/drawing/2015/9/8/chartex" xmlns:mc="http://schemas.openxmlformats.org/markup-compatibility/2006" xmlns:o="urn:schemas-microsoft-com:office:office" xmlns:r="http://schemas.openxmlformats.org/officeDocument/2006/relationships" xmlns:m="http://schemas.openxmlformats.org/officeDocument/2006/math" xmlns:v="urn:schemas-microsoft-com:vml" xmlns:wp14="http://schemas.microsoft.com/office/word/2010/wordprocessingDrawing" xmlns:wp="http://schemas.openxmlformats.org/drawingml/2006/wordprocessingDrawing" xmlns:w10="urn:schemas-microsoft-com:office:word" xmlns:w="http://schemas.openxmlformats.org/wordprocessingml/2006/main" xmlns:w14="http://schemas.microsoft.com/office/word/2010/wordml" xmlns:w15="http://schemas.microsoft.com/office/word/2012/wordml" xmlns:w16se="http://schemas.microsoft.com/office/word/2015/wordml/symex" xmlns:wpg="http://schemas.microsoft.com/office/word/2010/wordprocessingGroup" xmlns:wpi="http://schemas.microsoft.com/office/word/2010/wordprocessingInk" xmlns:wne="http://schemas.microsoft.com/office/word/2006/wordml" xmlns:wps="http://schemas.microsoft.com/office/word/2010/wordprocessingShape" mc:Ignorable="w14 w15 w16se wp14">
   <w:tbl>
     <w:tblPr>
       <w:tblW w:w="0" w:type="auto"/>
@@ -9474,7 +10611,7 @@
               <w:noProof/>
               <w:sz w:val="20"/>
             </w:rPr>
-            <w:t>8</w:t>
+            <w:t>15</w:t>
           </w:r>
           <w:r>
             <w:rPr>
@@ -9523,7 +10660,7 @@
               <w:noProof/>
               <w:sz w:val="20"/>
             </w:rPr>
-            <w:t>12</w:t>
+            <w:t>15</w:t>
           </w:r>
           <w:r>
             <w:rPr>
@@ -9547,7 +10684,7 @@
 </file>
 
 <file path=word/numbering.xml><?xml version="1.0" encoding="utf-8"?>
-<w:numbering xmlns:wpc="http://schemas.microsoft.com/office/word/2010/wordprocessingCanvas" xmlns:cx="http://schemas.microsoft.com/office/drawing/2014/chartex" xmlns:mc="http://schemas.openxmlformats.org/markup-compatibility/2006" xmlns:o="urn:schemas-microsoft-com:office:office" xmlns:r="http://schemas.openxmlformats.org/officeDocument/2006/relationships" xmlns:m="http://schemas.openxmlformats.org/officeDocument/2006/math" xmlns:v="urn:schemas-microsoft-com:vml" xmlns:wp14="http://schemas.microsoft.com/office/word/2010/wordprocessingDrawing" xmlns:wp="http://schemas.openxmlformats.org/drawingml/2006/wordprocessingDrawing" xmlns:w10="urn:schemas-microsoft-com:office:word" xmlns:w="http://schemas.openxmlformats.org/wordprocessingml/2006/main" xmlns:w14="http://schemas.microsoft.com/office/word/2010/wordml" xmlns:w15="http://schemas.microsoft.com/office/word/2012/wordml" xmlns:w16se="http://schemas.microsoft.com/office/word/2015/wordml/symex" xmlns:wpg="http://schemas.microsoft.com/office/word/2010/wordprocessingGroup" xmlns:wpi="http://schemas.microsoft.com/office/word/2010/wordprocessingInk" xmlns:wne="http://schemas.microsoft.com/office/word/2006/wordml" xmlns:wps="http://schemas.microsoft.com/office/word/2010/wordprocessingShape" mc:Ignorable="w14 w15 w16se wp14">
+<w:numbering xmlns:wpc="http://schemas.microsoft.com/office/word/2010/wordprocessingCanvas" xmlns:cx="http://schemas.microsoft.com/office/drawing/2014/chartex" xmlns:cx1="http://schemas.microsoft.com/office/drawing/2015/9/8/chartex" xmlns:mc="http://schemas.openxmlformats.org/markup-compatibility/2006" xmlns:o="urn:schemas-microsoft-com:office:office" xmlns:r="http://schemas.openxmlformats.org/officeDocument/2006/relationships" xmlns:m="http://schemas.openxmlformats.org/officeDocument/2006/math" xmlns:v="urn:schemas-microsoft-com:vml" xmlns:wp14="http://schemas.microsoft.com/office/word/2010/wordprocessingDrawing" xmlns:wp="http://schemas.openxmlformats.org/drawingml/2006/wordprocessingDrawing" xmlns:w10="urn:schemas-microsoft-com:office:word" xmlns:w="http://schemas.openxmlformats.org/wordprocessingml/2006/main" xmlns:w14="http://schemas.microsoft.com/office/word/2010/wordml" xmlns:w15="http://schemas.microsoft.com/office/word/2012/wordml" xmlns:w16se="http://schemas.microsoft.com/office/word/2015/wordml/symex" xmlns:wpg="http://schemas.microsoft.com/office/word/2010/wordprocessingGroup" xmlns:wpi="http://schemas.microsoft.com/office/word/2010/wordprocessingInk" xmlns:wne="http://schemas.microsoft.com/office/word/2006/wordml" xmlns:wps="http://schemas.microsoft.com/office/word/2010/wordprocessingShape" mc:Ignorable="w14 w15 w16se wp14">
   <w:abstractNum w:abstractNumId="0" w15:restartNumberingAfterBreak="0">
     <w:nsid w:val="004931B0"/>
     <w:multiLevelType w:val="hybridMultilevel"/>
@@ -12244,6 +13381,92 @@
     </w:lvl>
   </w:abstractNum>
   <w:abstractNum w:abstractNumId="26" w15:restartNumberingAfterBreak="0">
+    <w:nsid w:val="42AF7788"/>
+    <w:multiLevelType w:val="hybridMultilevel"/>
+    <w:tmpl w:val="D640D190"/>
+    <w:lvl w:ilvl="0" w:tplc="240A000F">
+      <w:start w:val="1"/>
+      <w:numFmt w:val="decimal"/>
+      <w:lvlText w:val="%1."/>
+      <w:lvlJc w:val="left"/>
+      <w:pPr>
+        <w:ind w:left="360" w:hanging="360"/>
+      </w:pPr>
+    </w:lvl>
+    <w:lvl w:ilvl="1" w:tplc="240A0019" w:tentative="1">
+      <w:start w:val="1"/>
+      <w:numFmt w:val="lowerLetter"/>
+      <w:lvlText w:val="%2."/>
+      <w:lvlJc w:val="left"/>
+      <w:pPr>
+        <w:ind w:left="1080" w:hanging="360"/>
+      </w:pPr>
+    </w:lvl>
+    <w:lvl w:ilvl="2" w:tplc="240A001B" w:tentative="1">
+      <w:start w:val="1"/>
+      <w:numFmt w:val="lowerRoman"/>
+      <w:lvlText w:val="%3."/>
+      <w:lvlJc w:val="right"/>
+      <w:pPr>
+        <w:ind w:left="1800" w:hanging="180"/>
+      </w:pPr>
+    </w:lvl>
+    <w:lvl w:ilvl="3" w:tplc="240A000F" w:tentative="1">
+      <w:start w:val="1"/>
+      <w:numFmt w:val="decimal"/>
+      <w:lvlText w:val="%4."/>
+      <w:lvlJc w:val="left"/>
+      <w:pPr>
+        <w:ind w:left="2520" w:hanging="360"/>
+      </w:pPr>
+    </w:lvl>
+    <w:lvl w:ilvl="4" w:tplc="240A0019" w:tentative="1">
+      <w:start w:val="1"/>
+      <w:numFmt w:val="lowerLetter"/>
+      <w:lvlText w:val="%5."/>
+      <w:lvlJc w:val="left"/>
+      <w:pPr>
+        <w:ind w:left="3240" w:hanging="360"/>
+      </w:pPr>
+    </w:lvl>
+    <w:lvl w:ilvl="5" w:tplc="240A001B" w:tentative="1">
+      <w:start w:val="1"/>
+      <w:numFmt w:val="lowerRoman"/>
+      <w:lvlText w:val="%6."/>
+      <w:lvlJc w:val="right"/>
+      <w:pPr>
+        <w:ind w:left="3960" w:hanging="180"/>
+      </w:pPr>
+    </w:lvl>
+    <w:lvl w:ilvl="6" w:tplc="240A000F" w:tentative="1">
+      <w:start w:val="1"/>
+      <w:numFmt w:val="decimal"/>
+      <w:lvlText w:val="%7."/>
+      <w:lvlJc w:val="left"/>
+      <w:pPr>
+        <w:ind w:left="4680" w:hanging="360"/>
+      </w:pPr>
+    </w:lvl>
+    <w:lvl w:ilvl="7" w:tplc="240A0019" w:tentative="1">
+      <w:start w:val="1"/>
+      <w:numFmt w:val="lowerLetter"/>
+      <w:lvlText w:val="%8."/>
+      <w:lvlJc w:val="left"/>
+      <w:pPr>
+        <w:ind w:left="5400" w:hanging="360"/>
+      </w:pPr>
+    </w:lvl>
+    <w:lvl w:ilvl="8" w:tplc="240A001B" w:tentative="1">
+      <w:start w:val="1"/>
+      <w:numFmt w:val="lowerRoman"/>
+      <w:lvlText w:val="%9."/>
+      <w:lvlJc w:val="right"/>
+      <w:pPr>
+        <w:ind w:left="6120" w:hanging="180"/>
+      </w:pPr>
+    </w:lvl>
+  </w:abstractNum>
+  <w:abstractNum w:abstractNumId="27" w15:restartNumberingAfterBreak="0">
     <w:nsid w:val="45F91E82"/>
     <w:multiLevelType w:val="hybridMultilevel"/>
     <w:tmpl w:val="4BA66CD4"/>
@@ -12356,7 +13579,7 @@
       </w:rPr>
     </w:lvl>
   </w:abstractNum>
-  <w:abstractNum w:abstractNumId="27" w15:restartNumberingAfterBreak="0">
+  <w:abstractNum w:abstractNumId="28" w15:restartNumberingAfterBreak="0">
     <w:nsid w:val="4816309A"/>
     <w:multiLevelType w:val="hybridMultilevel"/>
     <w:tmpl w:val="9EE8D5E6"/>
@@ -12469,7 +13692,7 @@
       </w:rPr>
     </w:lvl>
   </w:abstractNum>
-  <w:abstractNum w:abstractNumId="28" w15:restartNumberingAfterBreak="0">
+  <w:abstractNum w:abstractNumId="29" w15:restartNumberingAfterBreak="0">
     <w:nsid w:val="4BA40A85"/>
     <w:multiLevelType w:val="hybridMultilevel"/>
     <w:tmpl w:val="5F8601A6"/>
@@ -12555,7 +13778,7 @@
       </w:pPr>
     </w:lvl>
   </w:abstractNum>
-  <w:abstractNum w:abstractNumId="29" w15:restartNumberingAfterBreak="0">
+  <w:abstractNum w:abstractNumId="30" w15:restartNumberingAfterBreak="0">
     <w:nsid w:val="4C4945DD"/>
     <w:multiLevelType w:val="hybridMultilevel"/>
     <w:tmpl w:val="BF5A8C82"/>
@@ -12668,7 +13891,7 @@
       </w:rPr>
     </w:lvl>
   </w:abstractNum>
-  <w:abstractNum w:abstractNumId="30" w15:restartNumberingAfterBreak="0">
+  <w:abstractNum w:abstractNumId="31" w15:restartNumberingAfterBreak="0">
     <w:nsid w:val="4D06163C"/>
     <w:multiLevelType w:val="hybridMultilevel"/>
     <w:tmpl w:val="9A2864DA"/>
@@ -12781,7 +14004,7 @@
       </w:rPr>
     </w:lvl>
   </w:abstractNum>
-  <w:abstractNum w:abstractNumId="31" w15:restartNumberingAfterBreak="0">
+  <w:abstractNum w:abstractNumId="32" w15:restartNumberingAfterBreak="0">
     <w:nsid w:val="4E8D37AD"/>
     <w:multiLevelType w:val="hybridMultilevel"/>
     <w:tmpl w:val="6B3686F4"/>
@@ -12867,7 +14090,7 @@
       </w:pPr>
     </w:lvl>
   </w:abstractNum>
-  <w:abstractNum w:abstractNumId="32" w15:restartNumberingAfterBreak="0">
+  <w:abstractNum w:abstractNumId="33" w15:restartNumberingAfterBreak="0">
     <w:nsid w:val="50BD1DFA"/>
     <w:multiLevelType w:val="hybridMultilevel"/>
     <w:tmpl w:val="05C2485A"/>
@@ -12980,7 +14203,7 @@
       </w:rPr>
     </w:lvl>
   </w:abstractNum>
-  <w:abstractNum w:abstractNumId="33" w15:restartNumberingAfterBreak="0">
+  <w:abstractNum w:abstractNumId="34" w15:restartNumberingAfterBreak="0">
     <w:nsid w:val="576B59B4"/>
     <w:multiLevelType w:val="hybridMultilevel"/>
     <w:tmpl w:val="36C45C56"/>
@@ -13093,7 +14316,7 @@
       </w:rPr>
     </w:lvl>
   </w:abstractNum>
-  <w:abstractNum w:abstractNumId="34" w15:restartNumberingAfterBreak="0">
+  <w:abstractNum w:abstractNumId="35" w15:restartNumberingAfterBreak="0">
     <w:nsid w:val="5F824CB2"/>
     <w:multiLevelType w:val="hybridMultilevel"/>
     <w:tmpl w:val="1E5C32B2"/>
@@ -13206,7 +14429,7 @@
       </w:rPr>
     </w:lvl>
   </w:abstractNum>
-  <w:abstractNum w:abstractNumId="35" w15:restartNumberingAfterBreak="0">
+  <w:abstractNum w:abstractNumId="36" w15:restartNumberingAfterBreak="0">
     <w:nsid w:val="627D229D"/>
     <w:multiLevelType w:val="hybridMultilevel"/>
     <w:tmpl w:val="24F29B92"/>
@@ -13319,7 +14542,7 @@
       </w:rPr>
     </w:lvl>
   </w:abstractNum>
-  <w:abstractNum w:abstractNumId="36" w15:restartNumberingAfterBreak="0">
+  <w:abstractNum w:abstractNumId="37" w15:restartNumberingAfterBreak="0">
     <w:nsid w:val="67416D03"/>
     <w:multiLevelType w:val="hybridMultilevel"/>
     <w:tmpl w:val="CC64A400"/>
@@ -13432,7 +14655,7 @@
       </w:rPr>
     </w:lvl>
   </w:abstractNum>
-  <w:abstractNum w:abstractNumId="37" w15:restartNumberingAfterBreak="0">
+  <w:abstractNum w:abstractNumId="38" w15:restartNumberingAfterBreak="0">
     <w:nsid w:val="71D96591"/>
     <w:multiLevelType w:val="hybridMultilevel"/>
     <w:tmpl w:val="683E7AB2"/>
@@ -13545,7 +14768,7 @@
       </w:rPr>
     </w:lvl>
   </w:abstractNum>
-  <w:abstractNum w:abstractNumId="38" w15:restartNumberingAfterBreak="0">
+  <w:abstractNum w:abstractNumId="39" w15:restartNumberingAfterBreak="0">
     <w:nsid w:val="724C1891"/>
     <w:multiLevelType w:val="hybridMultilevel"/>
     <w:tmpl w:val="62525FE2"/>
@@ -13658,7 +14881,7 @@
       </w:rPr>
     </w:lvl>
   </w:abstractNum>
-  <w:abstractNum w:abstractNumId="39" w15:restartNumberingAfterBreak="0">
+  <w:abstractNum w:abstractNumId="40" w15:restartNumberingAfterBreak="0">
     <w:nsid w:val="74FA5D03"/>
     <w:multiLevelType w:val="hybridMultilevel"/>
     <w:tmpl w:val="D908AAC4"/>
@@ -13771,7 +14994,7 @@
       </w:rPr>
     </w:lvl>
   </w:abstractNum>
-  <w:abstractNum w:abstractNumId="40" w15:restartNumberingAfterBreak="0">
+  <w:abstractNum w:abstractNumId="41" w15:restartNumberingAfterBreak="0">
     <w:nsid w:val="77013AE6"/>
     <w:multiLevelType w:val="hybridMultilevel"/>
     <w:tmpl w:val="84C02998"/>
@@ -13884,7 +15107,7 @@
       </w:rPr>
     </w:lvl>
   </w:abstractNum>
-  <w:abstractNum w:abstractNumId="41" w15:restartNumberingAfterBreak="0">
+  <w:abstractNum w:abstractNumId="42" w15:restartNumberingAfterBreak="0">
     <w:nsid w:val="7AF37EBA"/>
     <w:multiLevelType w:val="multilevel"/>
     <w:tmpl w:val="240A0025"/>
@@ -13979,7 +15202,7 @@
       </w:pPr>
     </w:lvl>
   </w:abstractNum>
-  <w:abstractNum w:abstractNumId="42" w15:restartNumberingAfterBreak="0">
+  <w:abstractNum w:abstractNumId="43" w15:restartNumberingAfterBreak="0">
     <w:nsid w:val="7B4E2237"/>
     <w:multiLevelType w:val="hybridMultilevel"/>
     <w:tmpl w:val="86A051D6"/>
@@ -14065,7 +15288,7 @@
       </w:pPr>
     </w:lvl>
   </w:abstractNum>
-  <w:abstractNum w:abstractNumId="43" w15:restartNumberingAfterBreak="0">
+  <w:abstractNum w:abstractNumId="44" w15:restartNumberingAfterBreak="0">
     <w:nsid w:val="7CCB5CA4"/>
     <w:multiLevelType w:val="hybridMultilevel"/>
     <w:tmpl w:val="8ED2B816"/>
@@ -14152,31 +15375,31 @@
     </w:lvl>
   </w:abstractNum>
   <w:num w:numId="1">
-    <w:abstractNumId w:val="27"/>
+    <w:abstractNumId w:val="28"/>
   </w:num>
   <w:num w:numId="2">
-    <w:abstractNumId w:val="41"/>
+    <w:abstractNumId w:val="42"/>
   </w:num>
   <w:num w:numId="3">
-    <w:abstractNumId w:val="38"/>
+    <w:abstractNumId w:val="39"/>
   </w:num>
   <w:num w:numId="4">
     <w:abstractNumId w:val="12"/>
   </w:num>
   <w:num w:numId="5">
-    <w:abstractNumId w:val="39"/>
+    <w:abstractNumId w:val="40"/>
   </w:num>
   <w:num w:numId="6">
-    <w:abstractNumId w:val="29"/>
+    <w:abstractNumId w:val="30"/>
   </w:num>
   <w:num w:numId="7">
     <w:abstractNumId w:val="11"/>
   </w:num>
   <w:num w:numId="8">
-    <w:abstractNumId w:val="26"/>
+    <w:abstractNumId w:val="27"/>
   </w:num>
   <w:num w:numId="9">
-    <w:abstractNumId w:val="36"/>
+    <w:abstractNumId w:val="37"/>
   </w:num>
   <w:num w:numId="10">
     <w:abstractNumId w:val="6"/>
@@ -14191,13 +15414,13 @@
     <w:abstractNumId w:val="7"/>
   </w:num>
   <w:num w:numId="14">
-    <w:abstractNumId w:val="33"/>
+    <w:abstractNumId w:val="34"/>
   </w:num>
   <w:num w:numId="15">
     <w:abstractNumId w:val="2"/>
   </w:num>
   <w:num w:numId="16">
-    <w:abstractNumId w:val="37"/>
+    <w:abstractNumId w:val="38"/>
   </w:num>
   <w:num w:numId="17">
     <w:abstractNumId w:val="9"/>
@@ -14206,13 +15429,13 @@
     <w:abstractNumId w:val="20"/>
   </w:num>
   <w:num w:numId="19">
-    <w:abstractNumId w:val="41"/>
+    <w:abstractNumId w:val="42"/>
   </w:num>
   <w:num w:numId="20">
-    <w:abstractNumId w:val="34"/>
+    <w:abstractNumId w:val="35"/>
   </w:num>
   <w:num w:numId="21">
-    <w:abstractNumId w:val="32"/>
+    <w:abstractNumId w:val="33"/>
   </w:num>
   <w:num w:numId="22">
     <w:abstractNumId w:val="10"/>
@@ -14230,16 +15453,16 @@
     <w:abstractNumId w:val="4"/>
   </w:num>
   <w:num w:numId="27">
-    <w:abstractNumId w:val="43"/>
+    <w:abstractNumId w:val="44"/>
   </w:num>
   <w:num w:numId="28">
     <w:abstractNumId w:val="1"/>
   </w:num>
   <w:num w:numId="29">
-    <w:abstractNumId w:val="40"/>
+    <w:abstractNumId w:val="41"/>
   </w:num>
   <w:num w:numId="30">
-    <w:abstractNumId w:val="31"/>
+    <w:abstractNumId w:val="32"/>
   </w:num>
   <w:num w:numId="31">
     <w:abstractNumId w:val="16"/>
@@ -14248,7 +15471,7 @@
     <w:abstractNumId w:val="21"/>
   </w:num>
   <w:num w:numId="33">
-    <w:abstractNumId w:val="42"/>
+    <w:abstractNumId w:val="43"/>
   </w:num>
   <w:num w:numId="34">
     <w:abstractNumId w:val="13"/>
@@ -14263,13 +15486,13 @@
     <w:abstractNumId w:val="0"/>
   </w:num>
   <w:num w:numId="38">
-    <w:abstractNumId w:val="35"/>
+    <w:abstractNumId w:val="36"/>
   </w:num>
   <w:num w:numId="39">
     <w:abstractNumId w:val="8"/>
   </w:num>
   <w:num w:numId="40">
-    <w:abstractNumId w:val="30"/>
+    <w:abstractNumId w:val="31"/>
   </w:num>
   <w:num w:numId="41">
     <w:abstractNumId w:val="3"/>
@@ -14278,16 +15501,19 @@
     <w:abstractNumId w:val="23"/>
   </w:num>
   <w:num w:numId="43">
-    <w:abstractNumId w:val="41"/>
+    <w:abstractNumId w:val="42"/>
   </w:num>
   <w:num w:numId="44">
     <w:abstractNumId w:val="18"/>
   </w:num>
   <w:num w:numId="45">
-    <w:abstractNumId w:val="28"/>
+    <w:abstractNumId w:val="29"/>
   </w:num>
   <w:num w:numId="46">
     <w:abstractNumId w:val="22"/>
+  </w:num>
+  <w:num w:numId="47">
+    <w:abstractNumId w:val="26"/>
   </w:num>
 </w:numbering>
 </file>

</xml_diff>